<commit_message>
Criação do menu Drawer
</commit_message>
<xml_diff>
--- a/02 - Flutter/Wedgets/22 - Drawer - Menu lateral/01 - Criando.docx
+++ b/02 - Flutter/Wedgets/22 - Drawer - Menu lateral/01 - Criando.docx
@@ -6250,8 +6250,3744 @@
       <w:r>
         <w:t>Cada item vai ter esse risco.</w:t>
       </w:r>
+    </w:p>
+    <w:p>
+      <w:pPr>
+        <w:shd w:val="clear" w:color="auto" w:fill="1F1F1F"/>
+        <w:spacing w:after="0" w:line="285" w:lineRule="atLeast"/>
+        <w:rPr>
+          <w:rFonts w:ascii="Consolas" w:eastAsia="Times New Roman" w:hAnsi="Consolas" w:cs="Times New Roman"/>
+          <w:color w:val="CCCCCC"/>
+          <w:sz w:val="21"/>
+          <w:szCs w:val="21"/>
+          <w:lang w:eastAsia="pt-BR"/>
+        </w:rPr>
+      </w:pPr>
+      <w:proofErr w:type="spellStart"/>
+      <w:proofErr w:type="gramStart"/>
+      <w:r>
+        <w:rPr>
+          <w:rFonts w:ascii="Consolas" w:eastAsia="Times New Roman" w:hAnsi="Consolas" w:cs="Times New Roman"/>
+          <w:color w:val="9CDCFE"/>
+          <w:sz w:val="21"/>
+          <w:szCs w:val="21"/>
+          <w:lang w:eastAsia="pt-BR"/>
+        </w:rPr>
+        <w:t>drawer</w:t>
+      </w:r>
+      <w:proofErr w:type="spellEnd"/>
+      <w:proofErr w:type="gramEnd"/>
+      <w:r>
+        <w:rPr>
+          <w:rFonts w:ascii="Consolas" w:eastAsia="Times New Roman" w:hAnsi="Consolas" w:cs="Times New Roman"/>
+          <w:color w:val="D4D4D4"/>
+          <w:sz w:val="21"/>
+          <w:szCs w:val="21"/>
+          <w:lang w:eastAsia="pt-BR"/>
+        </w:rPr>
+        <w:t>:</w:t>
+      </w:r>
+      <w:r>
+        <w:rPr>
+          <w:rFonts w:ascii="Consolas" w:eastAsia="Times New Roman" w:hAnsi="Consolas" w:cs="Times New Roman"/>
+          <w:color w:val="CCCCCC"/>
+          <w:sz w:val="21"/>
+          <w:szCs w:val="21"/>
+          <w:lang w:eastAsia="pt-BR"/>
+        </w:rPr>
+        <w:t xml:space="preserve"> </w:t>
+      </w:r>
+      <w:proofErr w:type="spellStart"/>
+      <w:r>
+        <w:rPr>
+          <w:rFonts w:ascii="Consolas" w:eastAsia="Times New Roman" w:hAnsi="Consolas" w:cs="Times New Roman"/>
+          <w:color w:val="569CD6"/>
+          <w:sz w:val="21"/>
+          <w:szCs w:val="21"/>
+          <w:lang w:eastAsia="pt-BR"/>
+        </w:rPr>
+        <w:t>const</w:t>
+      </w:r>
+      <w:proofErr w:type="spellEnd"/>
+      <w:r>
+        <w:rPr>
+          <w:rFonts w:ascii="Consolas" w:eastAsia="Times New Roman" w:hAnsi="Consolas" w:cs="Times New Roman"/>
+          <w:color w:val="CCCCCC"/>
+          <w:sz w:val="21"/>
+          <w:szCs w:val="21"/>
+          <w:lang w:eastAsia="pt-BR"/>
+        </w:rPr>
+        <w:t xml:space="preserve"> </w:t>
+      </w:r>
+      <w:proofErr w:type="spellStart"/>
+      <w:r>
+        <w:rPr>
+          <w:rFonts w:ascii="Consolas" w:eastAsia="Times New Roman" w:hAnsi="Consolas" w:cs="Times New Roman"/>
+          <w:color w:val="4EC9B0"/>
+          <w:sz w:val="21"/>
+          <w:szCs w:val="21"/>
+          <w:lang w:eastAsia="pt-BR"/>
+        </w:rPr>
+        <w:t>Drawer</w:t>
+      </w:r>
+      <w:proofErr w:type="spellEnd"/>
+      <w:r>
+        <w:rPr>
+          <w:rFonts w:ascii="Consolas" w:eastAsia="Times New Roman" w:hAnsi="Consolas" w:cs="Times New Roman"/>
+          <w:color w:val="CCCCCC"/>
+          <w:sz w:val="21"/>
+          <w:szCs w:val="21"/>
+          <w:lang w:eastAsia="pt-BR"/>
+        </w:rPr>
+        <w:t>(</w:t>
+      </w:r>
+    </w:p>
+    <w:p>
+      <w:pPr>
+        <w:shd w:val="clear" w:color="auto" w:fill="1F1F1F"/>
+        <w:spacing w:after="0" w:line="285" w:lineRule="atLeast"/>
+        <w:rPr>
+          <w:rFonts w:ascii="Consolas" w:eastAsia="Times New Roman" w:hAnsi="Consolas" w:cs="Times New Roman"/>
+          <w:color w:val="CCCCCC"/>
+          <w:sz w:val="21"/>
+          <w:szCs w:val="21"/>
+          <w:lang w:eastAsia="pt-BR"/>
+        </w:rPr>
+      </w:pPr>
+      <w:r>
+        <w:rPr>
+          <w:rFonts w:ascii="Consolas" w:eastAsia="Times New Roman" w:hAnsi="Consolas" w:cs="Times New Roman"/>
+          <w:color w:val="CCCCCC"/>
+          <w:sz w:val="21"/>
+          <w:szCs w:val="21"/>
+          <w:lang w:eastAsia="pt-BR"/>
+        </w:rPr>
+        <w:t xml:space="preserve">          </w:t>
+      </w:r>
+      <w:proofErr w:type="spellStart"/>
+      <w:proofErr w:type="gramStart"/>
+      <w:r>
+        <w:rPr>
+          <w:rFonts w:ascii="Consolas" w:eastAsia="Times New Roman" w:hAnsi="Consolas" w:cs="Times New Roman"/>
+          <w:color w:val="9CDCFE"/>
+          <w:sz w:val="21"/>
+          <w:szCs w:val="21"/>
+          <w:lang w:eastAsia="pt-BR"/>
+        </w:rPr>
+        <w:t>child</w:t>
+      </w:r>
+      <w:proofErr w:type="spellEnd"/>
+      <w:proofErr w:type="gramEnd"/>
+      <w:r>
+        <w:rPr>
+          <w:rFonts w:ascii="Consolas" w:eastAsia="Times New Roman" w:hAnsi="Consolas" w:cs="Times New Roman"/>
+          <w:color w:val="D4D4D4"/>
+          <w:sz w:val="21"/>
+          <w:szCs w:val="21"/>
+          <w:lang w:eastAsia="pt-BR"/>
+        </w:rPr>
+        <w:t>:</w:t>
+      </w:r>
+      <w:r>
+        <w:rPr>
+          <w:rFonts w:ascii="Consolas" w:eastAsia="Times New Roman" w:hAnsi="Consolas" w:cs="Times New Roman"/>
+          <w:color w:val="CCCCCC"/>
+          <w:sz w:val="21"/>
+          <w:szCs w:val="21"/>
+          <w:lang w:eastAsia="pt-BR"/>
+        </w:rPr>
+        <w:t xml:space="preserve"> </w:t>
+      </w:r>
+      <w:proofErr w:type="spellStart"/>
+      <w:r>
+        <w:rPr>
+          <w:rFonts w:ascii="Consolas" w:eastAsia="Times New Roman" w:hAnsi="Consolas" w:cs="Times New Roman"/>
+          <w:color w:val="4EC9B0"/>
+          <w:sz w:val="21"/>
+          <w:szCs w:val="21"/>
+          <w:lang w:eastAsia="pt-BR"/>
+        </w:rPr>
+        <w:t>Padding</w:t>
+      </w:r>
+      <w:proofErr w:type="spellEnd"/>
+      <w:r>
+        <w:rPr>
+          <w:rFonts w:ascii="Consolas" w:eastAsia="Times New Roman" w:hAnsi="Consolas" w:cs="Times New Roman"/>
+          <w:color w:val="CCCCCC"/>
+          <w:sz w:val="21"/>
+          <w:szCs w:val="21"/>
+          <w:lang w:eastAsia="pt-BR"/>
+        </w:rPr>
+        <w:t>(</w:t>
+      </w:r>
+    </w:p>
+    <w:p>
+      <w:pPr>
+        <w:shd w:val="clear" w:color="auto" w:fill="1F1F1F"/>
+        <w:spacing w:after="0" w:line="285" w:lineRule="atLeast"/>
+        <w:rPr>
+          <w:rFonts w:ascii="Consolas" w:eastAsia="Times New Roman" w:hAnsi="Consolas" w:cs="Times New Roman"/>
+          <w:color w:val="CCCCCC"/>
+          <w:sz w:val="21"/>
+          <w:szCs w:val="21"/>
+          <w:lang w:eastAsia="pt-BR"/>
+        </w:rPr>
+      </w:pPr>
+      <w:r>
+        <w:rPr>
+          <w:rFonts w:ascii="Consolas" w:eastAsia="Times New Roman" w:hAnsi="Consolas" w:cs="Times New Roman"/>
+          <w:color w:val="CCCCCC"/>
+          <w:sz w:val="21"/>
+          <w:szCs w:val="21"/>
+          <w:lang w:eastAsia="pt-BR"/>
+        </w:rPr>
+        <w:t xml:space="preserve">            </w:t>
+      </w:r>
+      <w:proofErr w:type="spellStart"/>
+      <w:proofErr w:type="gramStart"/>
+      <w:r>
+        <w:rPr>
+          <w:rFonts w:ascii="Consolas" w:eastAsia="Times New Roman" w:hAnsi="Consolas" w:cs="Times New Roman"/>
+          <w:color w:val="9CDCFE"/>
+          <w:sz w:val="21"/>
+          <w:szCs w:val="21"/>
+          <w:lang w:eastAsia="pt-BR"/>
+        </w:rPr>
+        <w:t>padding</w:t>
+      </w:r>
+      <w:proofErr w:type="spellEnd"/>
+      <w:proofErr w:type="gramEnd"/>
+      <w:r>
+        <w:rPr>
+          <w:rFonts w:ascii="Consolas" w:eastAsia="Times New Roman" w:hAnsi="Consolas" w:cs="Times New Roman"/>
+          <w:color w:val="D4D4D4"/>
+          <w:sz w:val="21"/>
+          <w:szCs w:val="21"/>
+          <w:lang w:eastAsia="pt-BR"/>
+        </w:rPr>
+        <w:t>:</w:t>
+      </w:r>
+      <w:r>
+        <w:rPr>
+          <w:rFonts w:ascii="Consolas" w:eastAsia="Times New Roman" w:hAnsi="Consolas" w:cs="Times New Roman"/>
+          <w:color w:val="CCCCCC"/>
+          <w:sz w:val="21"/>
+          <w:szCs w:val="21"/>
+          <w:lang w:eastAsia="pt-BR"/>
+        </w:rPr>
+        <w:t xml:space="preserve"> </w:t>
+      </w:r>
+      <w:proofErr w:type="spellStart"/>
+      <w:r>
+        <w:rPr>
+          <w:rFonts w:ascii="Consolas" w:eastAsia="Times New Roman" w:hAnsi="Consolas" w:cs="Times New Roman"/>
+          <w:color w:val="4EC9B0"/>
+          <w:sz w:val="21"/>
+          <w:szCs w:val="21"/>
+          <w:lang w:eastAsia="pt-BR"/>
+        </w:rPr>
+        <w:t>EdgeInsets</w:t>
+      </w:r>
+      <w:r>
+        <w:rPr>
+          <w:rFonts w:ascii="Consolas" w:eastAsia="Times New Roman" w:hAnsi="Consolas" w:cs="Times New Roman"/>
+          <w:color w:val="CCCCCC"/>
+          <w:sz w:val="21"/>
+          <w:szCs w:val="21"/>
+          <w:lang w:eastAsia="pt-BR"/>
+        </w:rPr>
+        <w:t>.</w:t>
+      </w:r>
+      <w:r>
+        <w:rPr>
+          <w:rFonts w:ascii="Consolas" w:eastAsia="Times New Roman" w:hAnsi="Consolas" w:cs="Times New Roman"/>
+          <w:color w:val="DCDCAA"/>
+          <w:sz w:val="21"/>
+          <w:szCs w:val="21"/>
+          <w:lang w:eastAsia="pt-BR"/>
+        </w:rPr>
+        <w:t>symmetric</w:t>
+      </w:r>
+      <w:proofErr w:type="spellEnd"/>
+      <w:r>
+        <w:rPr>
+          <w:rFonts w:ascii="Consolas" w:eastAsia="Times New Roman" w:hAnsi="Consolas" w:cs="Times New Roman"/>
+          <w:color w:val="CCCCCC"/>
+          <w:sz w:val="21"/>
+          <w:szCs w:val="21"/>
+          <w:lang w:eastAsia="pt-BR"/>
+        </w:rPr>
+        <w:t>(</w:t>
+      </w:r>
+      <w:r>
+        <w:rPr>
+          <w:rFonts w:ascii="Consolas" w:eastAsia="Times New Roman" w:hAnsi="Consolas" w:cs="Times New Roman"/>
+          <w:color w:val="9CDCFE"/>
+          <w:sz w:val="21"/>
+          <w:szCs w:val="21"/>
+          <w:lang w:eastAsia="pt-BR"/>
+        </w:rPr>
+        <w:t>vertical</w:t>
+      </w:r>
+      <w:r>
+        <w:rPr>
+          <w:rFonts w:ascii="Consolas" w:eastAsia="Times New Roman" w:hAnsi="Consolas" w:cs="Times New Roman"/>
+          <w:color w:val="D4D4D4"/>
+          <w:sz w:val="21"/>
+          <w:szCs w:val="21"/>
+          <w:lang w:eastAsia="pt-BR"/>
+        </w:rPr>
+        <w:t>:</w:t>
+      </w:r>
+      <w:r>
+        <w:rPr>
+          <w:rFonts w:ascii="Consolas" w:eastAsia="Times New Roman" w:hAnsi="Consolas" w:cs="Times New Roman"/>
+          <w:color w:val="CCCCCC"/>
+          <w:sz w:val="21"/>
+          <w:szCs w:val="21"/>
+          <w:lang w:eastAsia="pt-BR"/>
+        </w:rPr>
+        <w:t xml:space="preserve"> </w:t>
+      </w:r>
+      <w:r>
+        <w:rPr>
+          <w:rFonts w:ascii="Consolas" w:eastAsia="Times New Roman" w:hAnsi="Consolas" w:cs="Times New Roman"/>
+          <w:color w:val="B5CEA8"/>
+          <w:sz w:val="21"/>
+          <w:szCs w:val="21"/>
+          <w:lang w:eastAsia="pt-BR"/>
+        </w:rPr>
+        <w:t>20</w:t>
+      </w:r>
+      <w:r>
+        <w:rPr>
+          <w:rFonts w:ascii="Consolas" w:eastAsia="Times New Roman" w:hAnsi="Consolas" w:cs="Times New Roman"/>
+          <w:color w:val="CCCCCC"/>
+          <w:sz w:val="21"/>
+          <w:szCs w:val="21"/>
+          <w:lang w:eastAsia="pt-BR"/>
+        </w:rPr>
+        <w:t xml:space="preserve">, </w:t>
+      </w:r>
+      <w:r>
+        <w:rPr>
+          <w:rFonts w:ascii="Consolas" w:eastAsia="Times New Roman" w:hAnsi="Consolas" w:cs="Times New Roman"/>
+          <w:color w:val="9CDCFE"/>
+          <w:sz w:val="21"/>
+          <w:szCs w:val="21"/>
+          <w:lang w:eastAsia="pt-BR"/>
+        </w:rPr>
+        <w:t>horizontal</w:t>
+      </w:r>
+      <w:r>
+        <w:rPr>
+          <w:rFonts w:ascii="Consolas" w:eastAsia="Times New Roman" w:hAnsi="Consolas" w:cs="Times New Roman"/>
+          <w:color w:val="D4D4D4"/>
+          <w:sz w:val="21"/>
+          <w:szCs w:val="21"/>
+          <w:lang w:eastAsia="pt-BR"/>
+        </w:rPr>
+        <w:t>:</w:t>
+      </w:r>
+      <w:r>
+        <w:rPr>
+          <w:rFonts w:ascii="Consolas" w:eastAsia="Times New Roman" w:hAnsi="Consolas" w:cs="Times New Roman"/>
+          <w:color w:val="CCCCCC"/>
+          <w:sz w:val="21"/>
+          <w:szCs w:val="21"/>
+          <w:lang w:eastAsia="pt-BR"/>
+        </w:rPr>
+        <w:t xml:space="preserve"> </w:t>
+      </w:r>
+      <w:r>
+        <w:rPr>
+          <w:rFonts w:ascii="Consolas" w:eastAsia="Times New Roman" w:hAnsi="Consolas" w:cs="Times New Roman"/>
+          <w:color w:val="B5CEA8"/>
+          <w:sz w:val="21"/>
+          <w:szCs w:val="21"/>
+          <w:lang w:eastAsia="pt-BR"/>
+        </w:rPr>
+        <w:t>10</w:t>
+      </w:r>
+      <w:r>
+        <w:rPr>
+          <w:rFonts w:ascii="Consolas" w:eastAsia="Times New Roman" w:hAnsi="Consolas" w:cs="Times New Roman"/>
+          <w:color w:val="CCCCCC"/>
+          <w:sz w:val="21"/>
+          <w:szCs w:val="21"/>
+          <w:lang w:eastAsia="pt-BR"/>
+        </w:rPr>
+        <w:t>),</w:t>
+      </w:r>
+    </w:p>
+    <w:p>
+      <w:pPr>
+        <w:shd w:val="clear" w:color="auto" w:fill="1F1F1F"/>
+        <w:spacing w:after="0" w:line="285" w:lineRule="atLeast"/>
+        <w:rPr>
+          <w:rFonts w:ascii="Consolas" w:eastAsia="Times New Roman" w:hAnsi="Consolas" w:cs="Times New Roman"/>
+          <w:color w:val="CCCCCC"/>
+          <w:sz w:val="21"/>
+          <w:szCs w:val="21"/>
+          <w:lang w:eastAsia="pt-BR"/>
+        </w:rPr>
+      </w:pPr>
+      <w:r>
+        <w:rPr>
+          <w:rFonts w:ascii="Consolas" w:eastAsia="Times New Roman" w:hAnsi="Consolas" w:cs="Times New Roman"/>
+          <w:color w:val="CCCCCC"/>
+          <w:sz w:val="21"/>
+          <w:szCs w:val="21"/>
+          <w:lang w:eastAsia="pt-BR"/>
+        </w:rPr>
+        <w:t xml:space="preserve">            </w:t>
+      </w:r>
+      <w:proofErr w:type="spellStart"/>
+      <w:proofErr w:type="gramStart"/>
+      <w:r>
+        <w:rPr>
+          <w:rFonts w:ascii="Consolas" w:eastAsia="Times New Roman" w:hAnsi="Consolas" w:cs="Times New Roman"/>
+          <w:color w:val="9CDCFE"/>
+          <w:sz w:val="21"/>
+          <w:szCs w:val="21"/>
+          <w:lang w:eastAsia="pt-BR"/>
+        </w:rPr>
+        <w:t>child</w:t>
+      </w:r>
+      <w:proofErr w:type="spellEnd"/>
+      <w:proofErr w:type="gramEnd"/>
+      <w:r>
+        <w:rPr>
+          <w:rFonts w:ascii="Consolas" w:eastAsia="Times New Roman" w:hAnsi="Consolas" w:cs="Times New Roman"/>
+          <w:color w:val="D4D4D4"/>
+          <w:sz w:val="21"/>
+          <w:szCs w:val="21"/>
+          <w:lang w:eastAsia="pt-BR"/>
+        </w:rPr>
+        <w:t>:</w:t>
+      </w:r>
+      <w:r>
+        <w:rPr>
+          <w:rFonts w:ascii="Consolas" w:eastAsia="Times New Roman" w:hAnsi="Consolas" w:cs="Times New Roman"/>
+          <w:color w:val="CCCCCC"/>
+          <w:sz w:val="21"/>
+          <w:szCs w:val="21"/>
+          <w:lang w:eastAsia="pt-BR"/>
+        </w:rPr>
+        <w:t xml:space="preserve"> </w:t>
+      </w:r>
+      <w:proofErr w:type="spellStart"/>
+      <w:r>
+        <w:rPr>
+          <w:rFonts w:ascii="Consolas" w:eastAsia="Times New Roman" w:hAnsi="Consolas" w:cs="Times New Roman"/>
+          <w:color w:val="4EC9B0"/>
+          <w:sz w:val="21"/>
+          <w:szCs w:val="21"/>
+          <w:lang w:eastAsia="pt-BR"/>
+        </w:rPr>
+        <w:t>Column</w:t>
+      </w:r>
+      <w:proofErr w:type="spellEnd"/>
+      <w:r>
+        <w:rPr>
+          <w:rFonts w:ascii="Consolas" w:eastAsia="Times New Roman" w:hAnsi="Consolas" w:cs="Times New Roman"/>
+          <w:color w:val="CCCCCC"/>
+          <w:sz w:val="21"/>
+          <w:szCs w:val="21"/>
+          <w:lang w:eastAsia="pt-BR"/>
+        </w:rPr>
+        <w:t>(</w:t>
+      </w:r>
+    </w:p>
+    <w:p>
+      <w:pPr>
+        <w:shd w:val="clear" w:color="auto" w:fill="1F1F1F"/>
+        <w:spacing w:after="0" w:line="285" w:lineRule="atLeast"/>
+        <w:rPr>
+          <w:rFonts w:ascii="Consolas" w:eastAsia="Times New Roman" w:hAnsi="Consolas" w:cs="Times New Roman"/>
+          <w:color w:val="CCCCCC"/>
+          <w:sz w:val="21"/>
+          <w:szCs w:val="21"/>
+          <w:lang w:eastAsia="pt-BR"/>
+        </w:rPr>
+      </w:pPr>
+      <w:r>
+        <w:rPr>
+          <w:rFonts w:ascii="Consolas" w:eastAsia="Times New Roman" w:hAnsi="Consolas" w:cs="Times New Roman"/>
+          <w:color w:val="CCCCCC"/>
+          <w:sz w:val="21"/>
+          <w:szCs w:val="21"/>
+          <w:lang w:eastAsia="pt-BR"/>
+        </w:rPr>
+        <w:t xml:space="preserve">              </w:t>
+      </w:r>
+      <w:proofErr w:type="spellStart"/>
+      <w:proofErr w:type="gramStart"/>
+      <w:r>
+        <w:rPr>
+          <w:rFonts w:ascii="Consolas" w:eastAsia="Times New Roman" w:hAnsi="Consolas" w:cs="Times New Roman"/>
+          <w:color w:val="9CDCFE"/>
+          <w:sz w:val="21"/>
+          <w:szCs w:val="21"/>
+          <w:lang w:eastAsia="pt-BR"/>
+        </w:rPr>
+        <w:t>crossAxisAlignment</w:t>
+      </w:r>
+      <w:proofErr w:type="spellEnd"/>
+      <w:proofErr w:type="gramEnd"/>
+      <w:r>
+        <w:rPr>
+          <w:rFonts w:ascii="Consolas" w:eastAsia="Times New Roman" w:hAnsi="Consolas" w:cs="Times New Roman"/>
+          <w:color w:val="D4D4D4"/>
+          <w:sz w:val="21"/>
+          <w:szCs w:val="21"/>
+          <w:lang w:eastAsia="pt-BR"/>
+        </w:rPr>
+        <w:t>:</w:t>
+      </w:r>
+      <w:r>
+        <w:rPr>
+          <w:rFonts w:ascii="Consolas" w:eastAsia="Times New Roman" w:hAnsi="Consolas" w:cs="Times New Roman"/>
+          <w:color w:val="CCCCCC"/>
+          <w:sz w:val="21"/>
+          <w:szCs w:val="21"/>
+          <w:lang w:eastAsia="pt-BR"/>
+        </w:rPr>
+        <w:t xml:space="preserve"> </w:t>
+      </w:r>
+      <w:proofErr w:type="spellStart"/>
+      <w:r>
+        <w:rPr>
+          <w:rFonts w:ascii="Consolas" w:eastAsia="Times New Roman" w:hAnsi="Consolas" w:cs="Times New Roman"/>
+          <w:color w:val="4EC9B0"/>
+          <w:sz w:val="21"/>
+          <w:szCs w:val="21"/>
+          <w:lang w:eastAsia="pt-BR"/>
+        </w:rPr>
+        <w:t>CrossAxisAlignment</w:t>
+      </w:r>
+      <w:r>
+        <w:rPr>
+          <w:rFonts w:ascii="Consolas" w:eastAsia="Times New Roman" w:hAnsi="Consolas" w:cs="Times New Roman"/>
+          <w:color w:val="CCCCCC"/>
+          <w:sz w:val="21"/>
+          <w:szCs w:val="21"/>
+          <w:lang w:eastAsia="pt-BR"/>
+        </w:rPr>
+        <w:t>.</w:t>
+      </w:r>
+      <w:r>
+        <w:rPr>
+          <w:rFonts w:ascii="Consolas" w:eastAsia="Times New Roman" w:hAnsi="Consolas" w:cs="Times New Roman"/>
+          <w:color w:val="4FC1FF"/>
+          <w:sz w:val="21"/>
+          <w:szCs w:val="21"/>
+          <w:lang w:eastAsia="pt-BR"/>
+        </w:rPr>
+        <w:t>start</w:t>
+      </w:r>
+      <w:proofErr w:type="spellEnd"/>
+      <w:r>
+        <w:rPr>
+          <w:rFonts w:ascii="Consolas" w:eastAsia="Times New Roman" w:hAnsi="Consolas" w:cs="Times New Roman"/>
+          <w:color w:val="CCCCCC"/>
+          <w:sz w:val="21"/>
+          <w:szCs w:val="21"/>
+          <w:lang w:eastAsia="pt-BR"/>
+        </w:rPr>
+        <w:t>,</w:t>
+      </w:r>
+    </w:p>
+    <w:p>
+      <w:pPr>
+        <w:shd w:val="clear" w:color="auto" w:fill="1F1F1F"/>
+        <w:spacing w:after="0" w:line="285" w:lineRule="atLeast"/>
+        <w:rPr>
+          <w:rFonts w:ascii="Consolas" w:eastAsia="Times New Roman" w:hAnsi="Consolas" w:cs="Times New Roman"/>
+          <w:color w:val="CCCCCC"/>
+          <w:sz w:val="21"/>
+          <w:szCs w:val="21"/>
+          <w:lang w:eastAsia="pt-BR"/>
+        </w:rPr>
+      </w:pPr>
+      <w:r>
+        <w:rPr>
+          <w:rFonts w:ascii="Consolas" w:eastAsia="Times New Roman" w:hAnsi="Consolas" w:cs="Times New Roman"/>
+          <w:color w:val="CCCCCC"/>
+          <w:sz w:val="21"/>
+          <w:szCs w:val="21"/>
+          <w:lang w:eastAsia="pt-BR"/>
+        </w:rPr>
+        <w:t xml:space="preserve">              </w:t>
+      </w:r>
+      <w:proofErr w:type="spellStart"/>
+      <w:proofErr w:type="gramStart"/>
+      <w:r>
+        <w:rPr>
+          <w:rFonts w:ascii="Consolas" w:eastAsia="Times New Roman" w:hAnsi="Consolas" w:cs="Times New Roman"/>
+          <w:color w:val="9CDCFE"/>
+          <w:sz w:val="21"/>
+          <w:szCs w:val="21"/>
+          <w:lang w:eastAsia="pt-BR"/>
+        </w:rPr>
+        <w:t>children</w:t>
+      </w:r>
+      <w:proofErr w:type="spellEnd"/>
+      <w:proofErr w:type="gramEnd"/>
+      <w:r>
+        <w:rPr>
+          <w:rFonts w:ascii="Consolas" w:eastAsia="Times New Roman" w:hAnsi="Consolas" w:cs="Times New Roman"/>
+          <w:color w:val="D4D4D4"/>
+          <w:sz w:val="21"/>
+          <w:szCs w:val="21"/>
+          <w:lang w:eastAsia="pt-BR"/>
+        </w:rPr>
+        <w:t>:</w:t>
+      </w:r>
+      <w:r>
+        <w:rPr>
+          <w:rFonts w:ascii="Consolas" w:eastAsia="Times New Roman" w:hAnsi="Consolas" w:cs="Times New Roman"/>
+          <w:color w:val="CCCCCC"/>
+          <w:sz w:val="21"/>
+          <w:szCs w:val="21"/>
+          <w:lang w:eastAsia="pt-BR"/>
+        </w:rPr>
+        <w:t xml:space="preserve"> [</w:t>
+      </w:r>
+    </w:p>
+    <w:p>
+      <w:pPr>
+        <w:shd w:val="clear" w:color="auto" w:fill="1F1F1F"/>
+        <w:spacing w:after="0" w:line="285" w:lineRule="atLeast"/>
+        <w:rPr>
+          <w:rFonts w:ascii="Consolas" w:eastAsia="Times New Roman" w:hAnsi="Consolas" w:cs="Times New Roman"/>
+          <w:color w:val="CCCCCC"/>
+          <w:sz w:val="21"/>
+          <w:szCs w:val="21"/>
+          <w:lang w:eastAsia="pt-BR"/>
+        </w:rPr>
+      </w:pPr>
+      <w:r>
+        <w:rPr>
+          <w:rFonts w:ascii="Consolas" w:eastAsia="Times New Roman" w:hAnsi="Consolas" w:cs="Times New Roman"/>
+          <w:color w:val="CCCCCC"/>
+          <w:sz w:val="21"/>
+          <w:szCs w:val="21"/>
+          <w:lang w:eastAsia="pt-BR"/>
+        </w:rPr>
+        <w:t xml:space="preserve">                </w:t>
+      </w:r>
+      <w:proofErr w:type="spellStart"/>
+      <w:proofErr w:type="gramStart"/>
+      <w:r>
+        <w:rPr>
+          <w:rFonts w:ascii="Consolas" w:eastAsia="Times New Roman" w:hAnsi="Consolas" w:cs="Times New Roman"/>
+          <w:color w:val="4EC9B0"/>
+          <w:sz w:val="21"/>
+          <w:szCs w:val="21"/>
+          <w:lang w:eastAsia="pt-BR"/>
+        </w:rPr>
+        <w:t>Text</w:t>
+      </w:r>
+      <w:proofErr w:type="spellEnd"/>
+      <w:r>
+        <w:rPr>
+          <w:rFonts w:ascii="Consolas" w:eastAsia="Times New Roman" w:hAnsi="Consolas" w:cs="Times New Roman"/>
+          <w:color w:val="CCCCCC"/>
+          <w:sz w:val="21"/>
+          <w:szCs w:val="21"/>
+          <w:lang w:eastAsia="pt-BR"/>
+        </w:rPr>
+        <w:t>(</w:t>
+      </w:r>
+      <w:proofErr w:type="gramEnd"/>
+      <w:r>
+        <w:rPr>
+          <w:rFonts w:ascii="Consolas" w:eastAsia="Times New Roman" w:hAnsi="Consolas" w:cs="Times New Roman"/>
+          <w:color w:val="CE9178"/>
+          <w:sz w:val="21"/>
+          <w:szCs w:val="21"/>
+          <w:lang w:eastAsia="pt-BR"/>
+        </w:rPr>
+        <w:t>"Dados cadastrados"</w:t>
+      </w:r>
+      <w:r>
+        <w:rPr>
+          <w:rFonts w:ascii="Consolas" w:eastAsia="Times New Roman" w:hAnsi="Consolas" w:cs="Times New Roman"/>
+          <w:color w:val="CCCCCC"/>
+          <w:sz w:val="21"/>
+          <w:szCs w:val="21"/>
+          <w:lang w:eastAsia="pt-BR"/>
+        </w:rPr>
+        <w:t>),</w:t>
+      </w:r>
+    </w:p>
+    <w:p>
+      <w:pPr>
+        <w:shd w:val="clear" w:color="auto" w:fill="1F1F1F"/>
+        <w:spacing w:after="0" w:line="285" w:lineRule="atLeast"/>
+        <w:rPr>
+          <w:rFonts w:ascii="Consolas" w:eastAsia="Times New Roman" w:hAnsi="Consolas" w:cs="Times New Roman"/>
+          <w:color w:val="CCCCCC"/>
+          <w:sz w:val="21"/>
+          <w:szCs w:val="21"/>
+          <w:lang w:eastAsia="pt-BR"/>
+        </w:rPr>
+      </w:pPr>
+      <w:r>
+        <w:rPr>
+          <w:rFonts w:ascii="Consolas" w:eastAsia="Times New Roman" w:hAnsi="Consolas" w:cs="Times New Roman"/>
+          <w:color w:val="CCCCCC"/>
+          <w:sz w:val="21"/>
+          <w:szCs w:val="21"/>
+          <w:lang w:eastAsia="pt-BR"/>
+        </w:rPr>
+        <w:t xml:space="preserve">                </w:t>
+      </w:r>
+      <w:proofErr w:type="spellStart"/>
+      <w:proofErr w:type="gramStart"/>
+      <w:r>
+        <w:rPr>
+          <w:rFonts w:ascii="Consolas" w:eastAsia="Times New Roman" w:hAnsi="Consolas" w:cs="Times New Roman"/>
+          <w:color w:val="4EC9B0"/>
+          <w:sz w:val="21"/>
+          <w:szCs w:val="21"/>
+          <w:lang w:eastAsia="pt-BR"/>
+        </w:rPr>
+        <w:t>Divider</w:t>
+      </w:r>
+      <w:proofErr w:type="spellEnd"/>
+      <w:r>
+        <w:rPr>
+          <w:rFonts w:ascii="Consolas" w:eastAsia="Times New Roman" w:hAnsi="Consolas" w:cs="Times New Roman"/>
+          <w:color w:val="CCCCCC"/>
+          <w:sz w:val="21"/>
+          <w:szCs w:val="21"/>
+          <w:lang w:eastAsia="pt-BR"/>
+        </w:rPr>
+        <w:t>(</w:t>
+      </w:r>
+      <w:proofErr w:type="gramEnd"/>
+      <w:r>
+        <w:rPr>
+          <w:rFonts w:ascii="Consolas" w:eastAsia="Times New Roman" w:hAnsi="Consolas" w:cs="Times New Roman"/>
+          <w:color w:val="CCCCCC"/>
+          <w:sz w:val="21"/>
+          <w:szCs w:val="21"/>
+          <w:lang w:eastAsia="pt-BR"/>
+        </w:rPr>
+        <w:t>),</w:t>
+      </w:r>
+    </w:p>
+    <w:p>
+      <w:pPr>
+        <w:shd w:val="clear" w:color="auto" w:fill="1F1F1F"/>
+        <w:spacing w:after="0" w:line="285" w:lineRule="atLeast"/>
+        <w:rPr>
+          <w:rFonts w:ascii="Consolas" w:eastAsia="Times New Roman" w:hAnsi="Consolas" w:cs="Times New Roman"/>
+          <w:color w:val="CCCCCC"/>
+          <w:sz w:val="21"/>
+          <w:szCs w:val="21"/>
+          <w:lang w:eastAsia="pt-BR"/>
+        </w:rPr>
+      </w:pPr>
+      <w:r>
+        <w:rPr>
+          <w:rFonts w:ascii="Consolas" w:eastAsia="Times New Roman" w:hAnsi="Consolas" w:cs="Times New Roman"/>
+          <w:color w:val="CCCCCC"/>
+          <w:sz w:val="21"/>
+          <w:szCs w:val="21"/>
+          <w:lang w:eastAsia="pt-BR"/>
+        </w:rPr>
+        <w:t xml:space="preserve">                </w:t>
+      </w:r>
+      <w:proofErr w:type="spellStart"/>
+      <w:proofErr w:type="gramStart"/>
+      <w:r>
+        <w:rPr>
+          <w:rFonts w:ascii="Consolas" w:eastAsia="Times New Roman" w:hAnsi="Consolas" w:cs="Times New Roman"/>
+          <w:color w:val="4EC9B0"/>
+          <w:sz w:val="21"/>
+          <w:szCs w:val="21"/>
+          <w:lang w:eastAsia="pt-BR"/>
+        </w:rPr>
+        <w:t>SizedBox</w:t>
+      </w:r>
+      <w:proofErr w:type="spellEnd"/>
+      <w:r>
+        <w:rPr>
+          <w:rFonts w:ascii="Consolas" w:eastAsia="Times New Roman" w:hAnsi="Consolas" w:cs="Times New Roman"/>
+          <w:color w:val="CCCCCC"/>
+          <w:sz w:val="21"/>
+          <w:szCs w:val="21"/>
+          <w:lang w:eastAsia="pt-BR"/>
+        </w:rPr>
+        <w:t>(</w:t>
+      </w:r>
+      <w:proofErr w:type="spellStart"/>
+      <w:proofErr w:type="gramEnd"/>
+      <w:r>
+        <w:rPr>
+          <w:rFonts w:ascii="Consolas" w:eastAsia="Times New Roman" w:hAnsi="Consolas" w:cs="Times New Roman"/>
+          <w:color w:val="9CDCFE"/>
+          <w:sz w:val="21"/>
+          <w:szCs w:val="21"/>
+          <w:lang w:eastAsia="pt-BR"/>
+        </w:rPr>
+        <w:t>height</w:t>
+      </w:r>
+      <w:proofErr w:type="spellEnd"/>
+      <w:r>
+        <w:rPr>
+          <w:rFonts w:ascii="Consolas" w:eastAsia="Times New Roman" w:hAnsi="Consolas" w:cs="Times New Roman"/>
+          <w:color w:val="D4D4D4"/>
+          <w:sz w:val="21"/>
+          <w:szCs w:val="21"/>
+          <w:lang w:eastAsia="pt-BR"/>
+        </w:rPr>
+        <w:t>:</w:t>
+      </w:r>
+      <w:r>
+        <w:rPr>
+          <w:rFonts w:ascii="Consolas" w:eastAsia="Times New Roman" w:hAnsi="Consolas" w:cs="Times New Roman"/>
+          <w:color w:val="CCCCCC"/>
+          <w:sz w:val="21"/>
+          <w:szCs w:val="21"/>
+          <w:lang w:eastAsia="pt-BR"/>
+        </w:rPr>
+        <w:t xml:space="preserve"> </w:t>
+      </w:r>
+      <w:r>
+        <w:rPr>
+          <w:rFonts w:ascii="Consolas" w:eastAsia="Times New Roman" w:hAnsi="Consolas" w:cs="Times New Roman"/>
+          <w:color w:val="B5CEA8"/>
+          <w:sz w:val="21"/>
+          <w:szCs w:val="21"/>
+          <w:lang w:eastAsia="pt-BR"/>
+        </w:rPr>
+        <w:t>10</w:t>
+      </w:r>
+      <w:r>
+        <w:rPr>
+          <w:rFonts w:ascii="Consolas" w:eastAsia="Times New Roman" w:hAnsi="Consolas" w:cs="Times New Roman"/>
+          <w:color w:val="CCCCCC"/>
+          <w:sz w:val="21"/>
+          <w:szCs w:val="21"/>
+          <w:lang w:eastAsia="pt-BR"/>
+        </w:rPr>
+        <w:t>),</w:t>
+      </w:r>
+    </w:p>
+    <w:p>
+      <w:pPr>
+        <w:shd w:val="clear" w:color="auto" w:fill="1F1F1F"/>
+        <w:spacing w:after="0" w:line="285" w:lineRule="atLeast"/>
+        <w:rPr>
+          <w:rFonts w:ascii="Consolas" w:eastAsia="Times New Roman" w:hAnsi="Consolas" w:cs="Times New Roman"/>
+          <w:color w:val="CCCCCC"/>
+          <w:sz w:val="21"/>
+          <w:szCs w:val="21"/>
+          <w:lang w:eastAsia="pt-BR"/>
+        </w:rPr>
+      </w:pPr>
+      <w:r>
+        <w:rPr>
+          <w:rFonts w:ascii="Consolas" w:eastAsia="Times New Roman" w:hAnsi="Consolas" w:cs="Times New Roman"/>
+          <w:color w:val="CCCCCC"/>
+          <w:sz w:val="21"/>
+          <w:szCs w:val="21"/>
+          <w:lang w:eastAsia="pt-BR"/>
+        </w:rPr>
+        <w:t xml:space="preserve">                </w:t>
+      </w:r>
+      <w:proofErr w:type="spellStart"/>
+      <w:proofErr w:type="gramStart"/>
+      <w:r>
+        <w:rPr>
+          <w:rFonts w:ascii="Consolas" w:eastAsia="Times New Roman" w:hAnsi="Consolas" w:cs="Times New Roman"/>
+          <w:color w:val="4EC9B0"/>
+          <w:sz w:val="21"/>
+          <w:szCs w:val="21"/>
+          <w:lang w:eastAsia="pt-BR"/>
+        </w:rPr>
+        <w:t>Text</w:t>
+      </w:r>
+      <w:proofErr w:type="spellEnd"/>
+      <w:r>
+        <w:rPr>
+          <w:rFonts w:ascii="Consolas" w:eastAsia="Times New Roman" w:hAnsi="Consolas" w:cs="Times New Roman"/>
+          <w:color w:val="CCCCCC"/>
+          <w:sz w:val="21"/>
+          <w:szCs w:val="21"/>
+          <w:lang w:eastAsia="pt-BR"/>
+        </w:rPr>
+        <w:t>(</w:t>
+      </w:r>
+      <w:proofErr w:type="gramEnd"/>
+      <w:r>
+        <w:rPr>
+          <w:rFonts w:ascii="Consolas" w:eastAsia="Times New Roman" w:hAnsi="Consolas" w:cs="Times New Roman"/>
+          <w:color w:val="CE9178"/>
+          <w:sz w:val="21"/>
+          <w:szCs w:val="21"/>
+          <w:lang w:eastAsia="pt-BR"/>
+        </w:rPr>
+        <w:t>"Saldo"</w:t>
+      </w:r>
+      <w:r>
+        <w:rPr>
+          <w:rFonts w:ascii="Consolas" w:eastAsia="Times New Roman" w:hAnsi="Consolas" w:cs="Times New Roman"/>
+          <w:color w:val="CCCCCC"/>
+          <w:sz w:val="21"/>
+          <w:szCs w:val="21"/>
+          <w:lang w:eastAsia="pt-BR"/>
+        </w:rPr>
+        <w:t>),</w:t>
+      </w:r>
+    </w:p>
+    <w:p>
+      <w:pPr>
+        <w:shd w:val="clear" w:color="auto" w:fill="1F1F1F"/>
+        <w:spacing w:after="0" w:line="285" w:lineRule="atLeast"/>
+        <w:rPr>
+          <w:rFonts w:ascii="Consolas" w:eastAsia="Times New Roman" w:hAnsi="Consolas" w:cs="Times New Roman"/>
+          <w:color w:val="CCCCCC"/>
+          <w:sz w:val="21"/>
+          <w:szCs w:val="21"/>
+          <w:lang w:eastAsia="pt-BR"/>
+        </w:rPr>
+      </w:pPr>
+      <w:r>
+        <w:rPr>
+          <w:rFonts w:ascii="Consolas" w:eastAsia="Times New Roman" w:hAnsi="Consolas" w:cs="Times New Roman"/>
+          <w:color w:val="CCCCCC"/>
+          <w:sz w:val="21"/>
+          <w:szCs w:val="21"/>
+          <w:lang w:eastAsia="pt-BR"/>
+        </w:rPr>
+        <w:t xml:space="preserve">                </w:t>
+      </w:r>
+      <w:proofErr w:type="spellStart"/>
+      <w:proofErr w:type="gramStart"/>
+      <w:r>
+        <w:rPr>
+          <w:rFonts w:ascii="Consolas" w:eastAsia="Times New Roman" w:hAnsi="Consolas" w:cs="Times New Roman"/>
+          <w:color w:val="4EC9B0"/>
+          <w:sz w:val="21"/>
+          <w:szCs w:val="21"/>
+          <w:lang w:eastAsia="pt-BR"/>
+        </w:rPr>
+        <w:t>Divider</w:t>
+      </w:r>
+      <w:proofErr w:type="spellEnd"/>
+      <w:r>
+        <w:rPr>
+          <w:rFonts w:ascii="Consolas" w:eastAsia="Times New Roman" w:hAnsi="Consolas" w:cs="Times New Roman"/>
+          <w:color w:val="CCCCCC"/>
+          <w:sz w:val="21"/>
+          <w:szCs w:val="21"/>
+          <w:lang w:eastAsia="pt-BR"/>
+        </w:rPr>
+        <w:t>(</w:t>
+      </w:r>
+      <w:proofErr w:type="gramEnd"/>
+      <w:r>
+        <w:rPr>
+          <w:rFonts w:ascii="Consolas" w:eastAsia="Times New Roman" w:hAnsi="Consolas" w:cs="Times New Roman"/>
+          <w:color w:val="CCCCCC"/>
+          <w:sz w:val="21"/>
+          <w:szCs w:val="21"/>
+          <w:lang w:eastAsia="pt-BR"/>
+        </w:rPr>
+        <w:t>),</w:t>
+      </w:r>
+    </w:p>
+    <w:p>
+      <w:pPr>
+        <w:shd w:val="clear" w:color="auto" w:fill="1F1F1F"/>
+        <w:spacing w:after="0" w:line="285" w:lineRule="atLeast"/>
+        <w:rPr>
+          <w:rFonts w:ascii="Consolas" w:eastAsia="Times New Roman" w:hAnsi="Consolas" w:cs="Times New Roman"/>
+          <w:color w:val="CCCCCC"/>
+          <w:sz w:val="21"/>
+          <w:szCs w:val="21"/>
+          <w:lang w:eastAsia="pt-BR"/>
+        </w:rPr>
+      </w:pPr>
+      <w:r>
+        <w:rPr>
+          <w:rFonts w:ascii="Consolas" w:eastAsia="Times New Roman" w:hAnsi="Consolas" w:cs="Times New Roman"/>
+          <w:color w:val="CCCCCC"/>
+          <w:sz w:val="21"/>
+          <w:szCs w:val="21"/>
+          <w:lang w:eastAsia="pt-BR"/>
+        </w:rPr>
+        <w:t xml:space="preserve">                </w:t>
+      </w:r>
+      <w:proofErr w:type="spellStart"/>
+      <w:proofErr w:type="gramStart"/>
+      <w:r>
+        <w:rPr>
+          <w:rFonts w:ascii="Consolas" w:eastAsia="Times New Roman" w:hAnsi="Consolas" w:cs="Times New Roman"/>
+          <w:color w:val="4EC9B0"/>
+          <w:sz w:val="21"/>
+          <w:szCs w:val="21"/>
+          <w:lang w:eastAsia="pt-BR"/>
+        </w:rPr>
+        <w:t>SizedBox</w:t>
+      </w:r>
+      <w:proofErr w:type="spellEnd"/>
+      <w:r>
+        <w:rPr>
+          <w:rFonts w:ascii="Consolas" w:eastAsia="Times New Roman" w:hAnsi="Consolas" w:cs="Times New Roman"/>
+          <w:color w:val="CCCCCC"/>
+          <w:sz w:val="21"/>
+          <w:szCs w:val="21"/>
+          <w:lang w:eastAsia="pt-BR"/>
+        </w:rPr>
+        <w:t>(</w:t>
+      </w:r>
+      <w:proofErr w:type="spellStart"/>
+      <w:proofErr w:type="gramEnd"/>
+      <w:r>
+        <w:rPr>
+          <w:rFonts w:ascii="Consolas" w:eastAsia="Times New Roman" w:hAnsi="Consolas" w:cs="Times New Roman"/>
+          <w:color w:val="9CDCFE"/>
+          <w:sz w:val="21"/>
+          <w:szCs w:val="21"/>
+          <w:lang w:eastAsia="pt-BR"/>
+        </w:rPr>
+        <w:t>height</w:t>
+      </w:r>
+      <w:proofErr w:type="spellEnd"/>
+      <w:r>
+        <w:rPr>
+          <w:rFonts w:ascii="Consolas" w:eastAsia="Times New Roman" w:hAnsi="Consolas" w:cs="Times New Roman"/>
+          <w:color w:val="D4D4D4"/>
+          <w:sz w:val="21"/>
+          <w:szCs w:val="21"/>
+          <w:lang w:eastAsia="pt-BR"/>
+        </w:rPr>
+        <w:t>:</w:t>
+      </w:r>
+      <w:r>
+        <w:rPr>
+          <w:rFonts w:ascii="Consolas" w:eastAsia="Times New Roman" w:hAnsi="Consolas" w:cs="Times New Roman"/>
+          <w:color w:val="CCCCCC"/>
+          <w:sz w:val="21"/>
+          <w:szCs w:val="21"/>
+          <w:lang w:eastAsia="pt-BR"/>
+        </w:rPr>
+        <w:t xml:space="preserve"> </w:t>
+      </w:r>
+      <w:r>
+        <w:rPr>
+          <w:rFonts w:ascii="Consolas" w:eastAsia="Times New Roman" w:hAnsi="Consolas" w:cs="Times New Roman"/>
+          <w:color w:val="B5CEA8"/>
+          <w:sz w:val="21"/>
+          <w:szCs w:val="21"/>
+          <w:lang w:eastAsia="pt-BR"/>
+        </w:rPr>
+        <w:t>10</w:t>
+      </w:r>
+      <w:r>
+        <w:rPr>
+          <w:rFonts w:ascii="Consolas" w:eastAsia="Times New Roman" w:hAnsi="Consolas" w:cs="Times New Roman"/>
+          <w:color w:val="CCCCCC"/>
+          <w:sz w:val="21"/>
+          <w:szCs w:val="21"/>
+          <w:lang w:eastAsia="pt-BR"/>
+        </w:rPr>
+        <w:t>),</w:t>
+      </w:r>
+    </w:p>
+    <w:p>
+      <w:pPr>
+        <w:shd w:val="clear" w:color="auto" w:fill="1F1F1F"/>
+        <w:spacing w:after="0" w:line="285" w:lineRule="atLeast"/>
+        <w:rPr>
+          <w:rFonts w:ascii="Consolas" w:eastAsia="Times New Roman" w:hAnsi="Consolas" w:cs="Times New Roman"/>
+          <w:color w:val="CCCCCC"/>
+          <w:sz w:val="21"/>
+          <w:szCs w:val="21"/>
+          <w:lang w:eastAsia="pt-BR"/>
+        </w:rPr>
+      </w:pPr>
+      <w:r>
+        <w:rPr>
+          <w:rFonts w:ascii="Consolas" w:eastAsia="Times New Roman" w:hAnsi="Consolas" w:cs="Times New Roman"/>
+          <w:color w:val="CCCCCC"/>
+          <w:sz w:val="21"/>
+          <w:szCs w:val="21"/>
+          <w:lang w:eastAsia="pt-BR"/>
+        </w:rPr>
+        <w:t xml:space="preserve">                </w:t>
+      </w:r>
+      <w:proofErr w:type="spellStart"/>
+      <w:proofErr w:type="gramStart"/>
+      <w:r>
+        <w:rPr>
+          <w:rFonts w:ascii="Consolas" w:eastAsia="Times New Roman" w:hAnsi="Consolas" w:cs="Times New Roman"/>
+          <w:color w:val="4EC9B0"/>
+          <w:sz w:val="21"/>
+          <w:szCs w:val="21"/>
+          <w:lang w:eastAsia="pt-BR"/>
+        </w:rPr>
+        <w:t>Text</w:t>
+      </w:r>
+      <w:proofErr w:type="spellEnd"/>
+      <w:r>
+        <w:rPr>
+          <w:rFonts w:ascii="Consolas" w:eastAsia="Times New Roman" w:hAnsi="Consolas" w:cs="Times New Roman"/>
+          <w:color w:val="CCCCCC"/>
+          <w:sz w:val="21"/>
+          <w:szCs w:val="21"/>
+          <w:lang w:eastAsia="pt-BR"/>
+        </w:rPr>
+        <w:t>(</w:t>
+      </w:r>
+      <w:proofErr w:type="gramEnd"/>
+      <w:r>
+        <w:rPr>
+          <w:rFonts w:ascii="Consolas" w:eastAsia="Times New Roman" w:hAnsi="Consolas" w:cs="Times New Roman"/>
+          <w:color w:val="CE9178"/>
+          <w:sz w:val="21"/>
+          <w:szCs w:val="21"/>
+          <w:lang w:eastAsia="pt-BR"/>
+        </w:rPr>
+        <w:t>"Sair"</w:t>
+      </w:r>
+      <w:r>
+        <w:rPr>
+          <w:rFonts w:ascii="Consolas" w:eastAsia="Times New Roman" w:hAnsi="Consolas" w:cs="Times New Roman"/>
+          <w:color w:val="CCCCCC"/>
+          <w:sz w:val="21"/>
+          <w:szCs w:val="21"/>
+          <w:lang w:eastAsia="pt-BR"/>
+        </w:rPr>
+        <w:t>),</w:t>
+      </w:r>
+    </w:p>
+    <w:p>
+      <w:pPr>
+        <w:shd w:val="clear" w:color="auto" w:fill="1F1F1F"/>
+        <w:spacing w:after="0" w:line="285" w:lineRule="atLeast"/>
+        <w:rPr>
+          <w:rFonts w:ascii="Consolas" w:eastAsia="Times New Roman" w:hAnsi="Consolas" w:cs="Times New Roman"/>
+          <w:color w:val="CCCCCC"/>
+          <w:sz w:val="21"/>
+          <w:szCs w:val="21"/>
+          <w:lang w:eastAsia="pt-BR"/>
+        </w:rPr>
+      </w:pPr>
+      <w:r>
+        <w:rPr>
+          <w:rFonts w:ascii="Consolas" w:eastAsia="Times New Roman" w:hAnsi="Consolas" w:cs="Times New Roman"/>
+          <w:color w:val="CCCCCC"/>
+          <w:sz w:val="21"/>
+          <w:szCs w:val="21"/>
+          <w:lang w:eastAsia="pt-BR"/>
+        </w:rPr>
+        <w:t xml:space="preserve">                </w:t>
+      </w:r>
+      <w:proofErr w:type="spellStart"/>
+      <w:proofErr w:type="gramStart"/>
+      <w:r>
+        <w:rPr>
+          <w:rFonts w:ascii="Consolas" w:eastAsia="Times New Roman" w:hAnsi="Consolas" w:cs="Times New Roman"/>
+          <w:color w:val="4EC9B0"/>
+          <w:sz w:val="21"/>
+          <w:szCs w:val="21"/>
+          <w:highlight w:val="black"/>
+          <w:lang w:eastAsia="pt-BR"/>
+        </w:rPr>
+        <w:t>Divider</w:t>
+      </w:r>
+      <w:proofErr w:type="spellEnd"/>
+      <w:r>
+        <w:rPr>
+          <w:rFonts w:ascii="Consolas" w:eastAsia="Times New Roman" w:hAnsi="Consolas" w:cs="Times New Roman"/>
+          <w:color w:val="CCCCCC"/>
+          <w:sz w:val="21"/>
+          <w:szCs w:val="21"/>
+          <w:highlight w:val="black"/>
+          <w:lang w:eastAsia="pt-BR"/>
+        </w:rPr>
+        <w:t>(</w:t>
+      </w:r>
+      <w:proofErr w:type="gramEnd"/>
+      <w:r>
+        <w:rPr>
+          <w:rFonts w:ascii="Consolas" w:eastAsia="Times New Roman" w:hAnsi="Consolas" w:cs="Times New Roman"/>
+          <w:color w:val="CCCCCC"/>
+          <w:sz w:val="21"/>
+          <w:szCs w:val="21"/>
+          <w:highlight w:val="black"/>
+          <w:lang w:eastAsia="pt-BR"/>
+        </w:rPr>
+        <w:t>),</w:t>
+      </w:r>
+    </w:p>
+    <w:p>
+      <w:pPr>
+        <w:shd w:val="clear" w:color="auto" w:fill="1F1F1F"/>
+        <w:spacing w:after="0" w:line="285" w:lineRule="atLeast"/>
+        <w:rPr>
+          <w:rFonts w:ascii="Consolas" w:eastAsia="Times New Roman" w:hAnsi="Consolas" w:cs="Times New Roman"/>
+          <w:color w:val="CCCCCC"/>
+          <w:sz w:val="21"/>
+          <w:szCs w:val="21"/>
+          <w:lang w:eastAsia="pt-BR"/>
+        </w:rPr>
+      </w:pPr>
+      <w:r>
+        <w:rPr>
+          <w:rFonts w:ascii="Consolas" w:eastAsia="Times New Roman" w:hAnsi="Consolas" w:cs="Times New Roman"/>
+          <w:color w:val="CCCCCC"/>
+          <w:sz w:val="21"/>
+          <w:szCs w:val="21"/>
+          <w:lang w:eastAsia="pt-BR"/>
+        </w:rPr>
+        <w:t>              ],</w:t>
+      </w:r>
+    </w:p>
+    <w:p>
+      <w:pPr>
+        <w:shd w:val="clear" w:color="auto" w:fill="1F1F1F"/>
+        <w:spacing w:after="0" w:line="285" w:lineRule="atLeast"/>
+        <w:rPr>
+          <w:rFonts w:ascii="Consolas" w:eastAsia="Times New Roman" w:hAnsi="Consolas" w:cs="Times New Roman"/>
+          <w:color w:val="CCCCCC"/>
+          <w:sz w:val="21"/>
+          <w:szCs w:val="21"/>
+          <w:lang w:eastAsia="pt-BR"/>
+        </w:rPr>
+      </w:pPr>
+      <w:r>
+        <w:rPr>
+          <w:rFonts w:ascii="Consolas" w:eastAsia="Times New Roman" w:hAnsi="Consolas" w:cs="Times New Roman"/>
+          <w:color w:val="CCCCCC"/>
+          <w:sz w:val="21"/>
+          <w:szCs w:val="21"/>
+          <w:lang w:eastAsia="pt-BR"/>
+        </w:rPr>
+        <w:t>            ),</w:t>
+      </w:r>
+    </w:p>
+    <w:p>
+      <w:pPr>
+        <w:shd w:val="clear" w:color="auto" w:fill="1F1F1F"/>
+        <w:spacing w:after="0" w:line="285" w:lineRule="atLeast"/>
+        <w:rPr>
+          <w:rFonts w:ascii="Consolas" w:eastAsia="Times New Roman" w:hAnsi="Consolas" w:cs="Times New Roman"/>
+          <w:color w:val="CCCCCC"/>
+          <w:sz w:val="21"/>
+          <w:szCs w:val="21"/>
+          <w:lang w:eastAsia="pt-BR"/>
+        </w:rPr>
+      </w:pPr>
+      <w:r>
+        <w:rPr>
+          <w:rFonts w:ascii="Consolas" w:eastAsia="Times New Roman" w:hAnsi="Consolas" w:cs="Times New Roman"/>
+          <w:color w:val="CCCCCC"/>
+          <w:sz w:val="21"/>
+          <w:szCs w:val="21"/>
+          <w:lang w:eastAsia="pt-BR"/>
+        </w:rPr>
+        <w:t>          ),</w:t>
+      </w:r>
+    </w:p>
+    <w:p>
+      <w:pPr>
+        <w:shd w:val="clear" w:color="auto" w:fill="1F1F1F"/>
+        <w:spacing w:after="0" w:line="285" w:lineRule="atLeast"/>
+        <w:rPr>
+          <w:rFonts w:ascii="Consolas" w:eastAsia="Times New Roman" w:hAnsi="Consolas" w:cs="Times New Roman"/>
+          <w:color w:val="CCCCCC"/>
+          <w:sz w:val="21"/>
+          <w:szCs w:val="21"/>
+          <w:lang w:eastAsia="pt-BR"/>
+        </w:rPr>
+      </w:pPr>
+      <w:r>
+        <w:rPr>
+          <w:rFonts w:ascii="Consolas" w:eastAsia="Times New Roman" w:hAnsi="Consolas" w:cs="Times New Roman"/>
+          <w:color w:val="CCCCCC"/>
+          <w:sz w:val="21"/>
+          <w:szCs w:val="21"/>
+          <w:lang w:eastAsia="pt-BR"/>
+        </w:rPr>
+        <w:t>        ),</w:t>
+      </w:r>
+    </w:p>
+    <w:p/>
+    <w:p/>
+    <w:p>
+      <w:pPr>
+        <w:pStyle w:val="Ttulo1"/>
+      </w:pPr>
+      <w:proofErr w:type="spellStart"/>
+      <w:r>
+        <w:t>InkWell</w:t>
+      </w:r>
+      <w:proofErr w:type="spellEnd"/>
+    </w:p>
+    <w:p>
+      <w:r>
+        <w:t>Dentro de cada item, adicionamos isso para ele capturar eventos de clique.</w:t>
+      </w:r>
+    </w:p>
+    <w:p/>
+    <w:p>
+      <w:pPr>
+        <w:shd w:val="clear" w:color="auto" w:fill="1F1F1F"/>
+        <w:spacing w:after="0" w:line="285" w:lineRule="atLeast"/>
+        <w:rPr>
+          <w:rFonts w:ascii="Consolas" w:eastAsia="Times New Roman" w:hAnsi="Consolas" w:cs="Times New Roman"/>
+          <w:color w:val="CCCCCC"/>
+          <w:sz w:val="21"/>
+          <w:szCs w:val="21"/>
+          <w:lang w:eastAsia="pt-BR"/>
+        </w:rPr>
+      </w:pPr>
+      <w:proofErr w:type="spellStart"/>
+      <w:proofErr w:type="gramStart"/>
+      <w:r>
+        <w:rPr>
+          <w:rFonts w:ascii="Consolas" w:eastAsia="Times New Roman" w:hAnsi="Consolas" w:cs="Times New Roman"/>
+          <w:color w:val="9CDCFE"/>
+          <w:sz w:val="21"/>
+          <w:szCs w:val="21"/>
+          <w:lang w:eastAsia="pt-BR"/>
+        </w:rPr>
+        <w:t>drawer</w:t>
+      </w:r>
+      <w:proofErr w:type="spellEnd"/>
+      <w:proofErr w:type="gramEnd"/>
+      <w:r>
+        <w:rPr>
+          <w:rFonts w:ascii="Consolas" w:eastAsia="Times New Roman" w:hAnsi="Consolas" w:cs="Times New Roman"/>
+          <w:color w:val="D4D4D4"/>
+          <w:sz w:val="21"/>
+          <w:szCs w:val="21"/>
+          <w:lang w:eastAsia="pt-BR"/>
+        </w:rPr>
+        <w:t>:</w:t>
+      </w:r>
+      <w:r>
+        <w:rPr>
+          <w:rFonts w:ascii="Consolas" w:eastAsia="Times New Roman" w:hAnsi="Consolas" w:cs="Times New Roman"/>
+          <w:color w:val="CCCCCC"/>
+          <w:sz w:val="21"/>
+          <w:szCs w:val="21"/>
+          <w:lang w:eastAsia="pt-BR"/>
+        </w:rPr>
+        <w:t xml:space="preserve"> </w:t>
+      </w:r>
+      <w:proofErr w:type="spellStart"/>
+      <w:r>
+        <w:rPr>
+          <w:rFonts w:ascii="Consolas" w:eastAsia="Times New Roman" w:hAnsi="Consolas" w:cs="Times New Roman"/>
+          <w:color w:val="4EC9B0"/>
+          <w:sz w:val="21"/>
+          <w:szCs w:val="21"/>
+          <w:lang w:eastAsia="pt-BR"/>
+        </w:rPr>
+        <w:t>Drawer</w:t>
+      </w:r>
+      <w:proofErr w:type="spellEnd"/>
+      <w:r>
+        <w:rPr>
+          <w:rFonts w:ascii="Consolas" w:eastAsia="Times New Roman" w:hAnsi="Consolas" w:cs="Times New Roman"/>
+          <w:color w:val="CCCCCC"/>
+          <w:sz w:val="21"/>
+          <w:szCs w:val="21"/>
+          <w:lang w:eastAsia="pt-BR"/>
+        </w:rPr>
+        <w:t>(</w:t>
+      </w:r>
+    </w:p>
+    <w:p>
+      <w:pPr>
+        <w:shd w:val="clear" w:color="auto" w:fill="1F1F1F"/>
+        <w:spacing w:after="0" w:line="285" w:lineRule="atLeast"/>
+        <w:rPr>
+          <w:rFonts w:ascii="Consolas" w:eastAsia="Times New Roman" w:hAnsi="Consolas" w:cs="Times New Roman"/>
+          <w:color w:val="CCCCCC"/>
+          <w:sz w:val="21"/>
+          <w:szCs w:val="21"/>
+          <w:lang w:eastAsia="pt-BR"/>
+        </w:rPr>
+      </w:pPr>
+      <w:r>
+        <w:rPr>
+          <w:rFonts w:ascii="Consolas" w:eastAsia="Times New Roman" w:hAnsi="Consolas" w:cs="Times New Roman"/>
+          <w:color w:val="CCCCCC"/>
+          <w:sz w:val="21"/>
+          <w:szCs w:val="21"/>
+          <w:lang w:eastAsia="pt-BR"/>
+        </w:rPr>
+        <w:t xml:space="preserve">          </w:t>
+      </w:r>
+      <w:proofErr w:type="spellStart"/>
+      <w:proofErr w:type="gramStart"/>
+      <w:r>
+        <w:rPr>
+          <w:rFonts w:ascii="Consolas" w:eastAsia="Times New Roman" w:hAnsi="Consolas" w:cs="Times New Roman"/>
+          <w:color w:val="9CDCFE"/>
+          <w:sz w:val="21"/>
+          <w:szCs w:val="21"/>
+          <w:lang w:eastAsia="pt-BR"/>
+        </w:rPr>
+        <w:t>child</w:t>
+      </w:r>
+      <w:proofErr w:type="spellEnd"/>
+      <w:proofErr w:type="gramEnd"/>
+      <w:r>
+        <w:rPr>
+          <w:rFonts w:ascii="Consolas" w:eastAsia="Times New Roman" w:hAnsi="Consolas" w:cs="Times New Roman"/>
+          <w:color w:val="D4D4D4"/>
+          <w:sz w:val="21"/>
+          <w:szCs w:val="21"/>
+          <w:lang w:eastAsia="pt-BR"/>
+        </w:rPr>
+        <w:t>:</w:t>
+      </w:r>
+      <w:r>
+        <w:rPr>
+          <w:rFonts w:ascii="Consolas" w:eastAsia="Times New Roman" w:hAnsi="Consolas" w:cs="Times New Roman"/>
+          <w:color w:val="CCCCCC"/>
+          <w:sz w:val="21"/>
+          <w:szCs w:val="21"/>
+          <w:lang w:eastAsia="pt-BR"/>
+        </w:rPr>
+        <w:t xml:space="preserve"> </w:t>
+      </w:r>
+      <w:proofErr w:type="spellStart"/>
+      <w:r>
+        <w:rPr>
+          <w:rFonts w:ascii="Consolas" w:eastAsia="Times New Roman" w:hAnsi="Consolas" w:cs="Times New Roman"/>
+          <w:color w:val="4EC9B0"/>
+          <w:sz w:val="21"/>
+          <w:szCs w:val="21"/>
+          <w:lang w:eastAsia="pt-BR"/>
+        </w:rPr>
+        <w:t>Padding</w:t>
+      </w:r>
+      <w:proofErr w:type="spellEnd"/>
+      <w:r>
+        <w:rPr>
+          <w:rFonts w:ascii="Consolas" w:eastAsia="Times New Roman" w:hAnsi="Consolas" w:cs="Times New Roman"/>
+          <w:color w:val="CCCCCC"/>
+          <w:sz w:val="21"/>
+          <w:szCs w:val="21"/>
+          <w:lang w:eastAsia="pt-BR"/>
+        </w:rPr>
+        <w:t>(</w:t>
+      </w:r>
+    </w:p>
+    <w:p>
+      <w:pPr>
+        <w:shd w:val="clear" w:color="auto" w:fill="1F1F1F"/>
+        <w:spacing w:after="0" w:line="285" w:lineRule="atLeast"/>
+        <w:rPr>
+          <w:rFonts w:ascii="Consolas" w:eastAsia="Times New Roman" w:hAnsi="Consolas" w:cs="Times New Roman"/>
+          <w:color w:val="CCCCCC"/>
+          <w:sz w:val="21"/>
+          <w:szCs w:val="21"/>
+          <w:lang w:eastAsia="pt-BR"/>
+        </w:rPr>
+      </w:pPr>
+      <w:r>
+        <w:rPr>
+          <w:rFonts w:ascii="Consolas" w:eastAsia="Times New Roman" w:hAnsi="Consolas" w:cs="Times New Roman"/>
+          <w:color w:val="CCCCCC"/>
+          <w:sz w:val="21"/>
+          <w:szCs w:val="21"/>
+          <w:lang w:eastAsia="pt-BR"/>
+        </w:rPr>
+        <w:t xml:space="preserve">            </w:t>
+      </w:r>
+      <w:proofErr w:type="spellStart"/>
+      <w:proofErr w:type="gramStart"/>
+      <w:r>
+        <w:rPr>
+          <w:rFonts w:ascii="Consolas" w:eastAsia="Times New Roman" w:hAnsi="Consolas" w:cs="Times New Roman"/>
+          <w:color w:val="9CDCFE"/>
+          <w:sz w:val="21"/>
+          <w:szCs w:val="21"/>
+          <w:lang w:eastAsia="pt-BR"/>
+        </w:rPr>
+        <w:t>padding</w:t>
+      </w:r>
+      <w:proofErr w:type="spellEnd"/>
+      <w:proofErr w:type="gramEnd"/>
+      <w:r>
+        <w:rPr>
+          <w:rFonts w:ascii="Consolas" w:eastAsia="Times New Roman" w:hAnsi="Consolas" w:cs="Times New Roman"/>
+          <w:color w:val="D4D4D4"/>
+          <w:sz w:val="21"/>
+          <w:szCs w:val="21"/>
+          <w:lang w:eastAsia="pt-BR"/>
+        </w:rPr>
+        <w:t>:</w:t>
+      </w:r>
+      <w:r>
+        <w:rPr>
+          <w:rFonts w:ascii="Consolas" w:eastAsia="Times New Roman" w:hAnsi="Consolas" w:cs="Times New Roman"/>
+          <w:color w:val="CCCCCC"/>
+          <w:sz w:val="21"/>
+          <w:szCs w:val="21"/>
+          <w:lang w:eastAsia="pt-BR"/>
+        </w:rPr>
+        <w:t xml:space="preserve"> </w:t>
+      </w:r>
+      <w:proofErr w:type="spellStart"/>
+      <w:r>
+        <w:rPr>
+          <w:rFonts w:ascii="Consolas" w:eastAsia="Times New Roman" w:hAnsi="Consolas" w:cs="Times New Roman"/>
+          <w:color w:val="569CD6"/>
+          <w:sz w:val="21"/>
+          <w:szCs w:val="21"/>
+          <w:lang w:eastAsia="pt-BR"/>
+        </w:rPr>
+        <w:t>const</w:t>
+      </w:r>
+      <w:proofErr w:type="spellEnd"/>
+      <w:r>
+        <w:rPr>
+          <w:rFonts w:ascii="Consolas" w:eastAsia="Times New Roman" w:hAnsi="Consolas" w:cs="Times New Roman"/>
+          <w:color w:val="CCCCCC"/>
+          <w:sz w:val="21"/>
+          <w:szCs w:val="21"/>
+          <w:lang w:eastAsia="pt-BR"/>
+        </w:rPr>
+        <w:t xml:space="preserve"> </w:t>
+      </w:r>
+      <w:proofErr w:type="spellStart"/>
+      <w:r>
+        <w:rPr>
+          <w:rFonts w:ascii="Consolas" w:eastAsia="Times New Roman" w:hAnsi="Consolas" w:cs="Times New Roman"/>
+          <w:color w:val="4EC9B0"/>
+          <w:sz w:val="21"/>
+          <w:szCs w:val="21"/>
+          <w:lang w:eastAsia="pt-BR"/>
+        </w:rPr>
+        <w:t>EdgeInsets</w:t>
+      </w:r>
+      <w:r>
+        <w:rPr>
+          <w:rFonts w:ascii="Consolas" w:eastAsia="Times New Roman" w:hAnsi="Consolas" w:cs="Times New Roman"/>
+          <w:color w:val="CCCCCC"/>
+          <w:sz w:val="21"/>
+          <w:szCs w:val="21"/>
+          <w:lang w:eastAsia="pt-BR"/>
+        </w:rPr>
+        <w:t>.</w:t>
+      </w:r>
+      <w:r>
+        <w:rPr>
+          <w:rFonts w:ascii="Consolas" w:eastAsia="Times New Roman" w:hAnsi="Consolas" w:cs="Times New Roman"/>
+          <w:color w:val="DCDCAA"/>
+          <w:sz w:val="21"/>
+          <w:szCs w:val="21"/>
+          <w:lang w:eastAsia="pt-BR"/>
+        </w:rPr>
+        <w:t>symmetric</w:t>
+      </w:r>
+      <w:proofErr w:type="spellEnd"/>
+      <w:r>
+        <w:rPr>
+          <w:rFonts w:ascii="Consolas" w:eastAsia="Times New Roman" w:hAnsi="Consolas" w:cs="Times New Roman"/>
+          <w:color w:val="CCCCCC"/>
+          <w:sz w:val="21"/>
+          <w:szCs w:val="21"/>
+          <w:lang w:eastAsia="pt-BR"/>
+        </w:rPr>
+        <w:t>(</w:t>
+      </w:r>
+      <w:r>
+        <w:rPr>
+          <w:rFonts w:ascii="Consolas" w:eastAsia="Times New Roman" w:hAnsi="Consolas" w:cs="Times New Roman"/>
+          <w:color w:val="9CDCFE"/>
+          <w:sz w:val="21"/>
+          <w:szCs w:val="21"/>
+          <w:lang w:eastAsia="pt-BR"/>
+        </w:rPr>
+        <w:t>vertical</w:t>
+      </w:r>
+      <w:r>
+        <w:rPr>
+          <w:rFonts w:ascii="Consolas" w:eastAsia="Times New Roman" w:hAnsi="Consolas" w:cs="Times New Roman"/>
+          <w:color w:val="D4D4D4"/>
+          <w:sz w:val="21"/>
+          <w:szCs w:val="21"/>
+          <w:lang w:eastAsia="pt-BR"/>
+        </w:rPr>
+        <w:t>:</w:t>
+      </w:r>
+      <w:r>
+        <w:rPr>
+          <w:rFonts w:ascii="Consolas" w:eastAsia="Times New Roman" w:hAnsi="Consolas" w:cs="Times New Roman"/>
+          <w:color w:val="CCCCCC"/>
+          <w:sz w:val="21"/>
+          <w:szCs w:val="21"/>
+          <w:lang w:eastAsia="pt-BR"/>
+        </w:rPr>
+        <w:t xml:space="preserve"> </w:t>
+      </w:r>
+      <w:r>
+        <w:rPr>
+          <w:rFonts w:ascii="Consolas" w:eastAsia="Times New Roman" w:hAnsi="Consolas" w:cs="Times New Roman"/>
+          <w:color w:val="B5CEA8"/>
+          <w:sz w:val="21"/>
+          <w:szCs w:val="21"/>
+          <w:lang w:eastAsia="pt-BR"/>
+        </w:rPr>
+        <w:t>20</w:t>
+      </w:r>
+      <w:r>
+        <w:rPr>
+          <w:rFonts w:ascii="Consolas" w:eastAsia="Times New Roman" w:hAnsi="Consolas" w:cs="Times New Roman"/>
+          <w:color w:val="CCCCCC"/>
+          <w:sz w:val="21"/>
+          <w:szCs w:val="21"/>
+          <w:lang w:eastAsia="pt-BR"/>
+        </w:rPr>
+        <w:t xml:space="preserve">, </w:t>
+      </w:r>
+      <w:r>
+        <w:rPr>
+          <w:rFonts w:ascii="Consolas" w:eastAsia="Times New Roman" w:hAnsi="Consolas" w:cs="Times New Roman"/>
+          <w:color w:val="9CDCFE"/>
+          <w:sz w:val="21"/>
+          <w:szCs w:val="21"/>
+          <w:lang w:eastAsia="pt-BR"/>
+        </w:rPr>
+        <w:t>horizontal</w:t>
+      </w:r>
+      <w:r>
+        <w:rPr>
+          <w:rFonts w:ascii="Consolas" w:eastAsia="Times New Roman" w:hAnsi="Consolas" w:cs="Times New Roman"/>
+          <w:color w:val="D4D4D4"/>
+          <w:sz w:val="21"/>
+          <w:szCs w:val="21"/>
+          <w:lang w:eastAsia="pt-BR"/>
+        </w:rPr>
+        <w:t>:</w:t>
+      </w:r>
+      <w:r>
+        <w:rPr>
+          <w:rFonts w:ascii="Consolas" w:eastAsia="Times New Roman" w:hAnsi="Consolas" w:cs="Times New Roman"/>
+          <w:color w:val="CCCCCC"/>
+          <w:sz w:val="21"/>
+          <w:szCs w:val="21"/>
+          <w:lang w:eastAsia="pt-BR"/>
+        </w:rPr>
+        <w:t xml:space="preserve"> </w:t>
+      </w:r>
+      <w:r>
+        <w:rPr>
+          <w:rFonts w:ascii="Consolas" w:eastAsia="Times New Roman" w:hAnsi="Consolas" w:cs="Times New Roman"/>
+          <w:color w:val="B5CEA8"/>
+          <w:sz w:val="21"/>
+          <w:szCs w:val="21"/>
+          <w:lang w:eastAsia="pt-BR"/>
+        </w:rPr>
+        <w:t>10</w:t>
+      </w:r>
+      <w:r>
+        <w:rPr>
+          <w:rFonts w:ascii="Consolas" w:eastAsia="Times New Roman" w:hAnsi="Consolas" w:cs="Times New Roman"/>
+          <w:color w:val="CCCCCC"/>
+          <w:sz w:val="21"/>
+          <w:szCs w:val="21"/>
+          <w:lang w:eastAsia="pt-BR"/>
+        </w:rPr>
+        <w:t>),</w:t>
+      </w:r>
+    </w:p>
+    <w:p>
+      <w:pPr>
+        <w:shd w:val="clear" w:color="auto" w:fill="1F1F1F"/>
+        <w:spacing w:after="0" w:line="285" w:lineRule="atLeast"/>
+        <w:rPr>
+          <w:rFonts w:ascii="Consolas" w:eastAsia="Times New Roman" w:hAnsi="Consolas" w:cs="Times New Roman"/>
+          <w:color w:val="CCCCCC"/>
+          <w:sz w:val="21"/>
+          <w:szCs w:val="21"/>
+          <w:lang w:eastAsia="pt-BR"/>
+        </w:rPr>
+      </w:pPr>
+      <w:r>
+        <w:rPr>
+          <w:rFonts w:ascii="Consolas" w:eastAsia="Times New Roman" w:hAnsi="Consolas" w:cs="Times New Roman"/>
+          <w:color w:val="CCCCCC"/>
+          <w:sz w:val="21"/>
+          <w:szCs w:val="21"/>
+          <w:lang w:eastAsia="pt-BR"/>
+        </w:rPr>
+        <w:t xml:space="preserve">            </w:t>
+      </w:r>
+      <w:proofErr w:type="spellStart"/>
+      <w:proofErr w:type="gramStart"/>
+      <w:r>
+        <w:rPr>
+          <w:rFonts w:ascii="Consolas" w:eastAsia="Times New Roman" w:hAnsi="Consolas" w:cs="Times New Roman"/>
+          <w:color w:val="9CDCFE"/>
+          <w:sz w:val="21"/>
+          <w:szCs w:val="21"/>
+          <w:lang w:eastAsia="pt-BR"/>
+        </w:rPr>
+        <w:t>child</w:t>
+      </w:r>
+      <w:proofErr w:type="spellEnd"/>
+      <w:proofErr w:type="gramEnd"/>
+      <w:r>
+        <w:rPr>
+          <w:rFonts w:ascii="Consolas" w:eastAsia="Times New Roman" w:hAnsi="Consolas" w:cs="Times New Roman"/>
+          <w:color w:val="D4D4D4"/>
+          <w:sz w:val="21"/>
+          <w:szCs w:val="21"/>
+          <w:lang w:eastAsia="pt-BR"/>
+        </w:rPr>
+        <w:t>:</w:t>
+      </w:r>
+      <w:r>
+        <w:rPr>
+          <w:rFonts w:ascii="Consolas" w:eastAsia="Times New Roman" w:hAnsi="Consolas" w:cs="Times New Roman"/>
+          <w:color w:val="CCCCCC"/>
+          <w:sz w:val="21"/>
+          <w:szCs w:val="21"/>
+          <w:lang w:eastAsia="pt-BR"/>
+        </w:rPr>
+        <w:t xml:space="preserve"> </w:t>
+      </w:r>
+      <w:proofErr w:type="spellStart"/>
+      <w:r>
+        <w:rPr>
+          <w:rFonts w:ascii="Consolas" w:eastAsia="Times New Roman" w:hAnsi="Consolas" w:cs="Times New Roman"/>
+          <w:color w:val="4EC9B0"/>
+          <w:sz w:val="21"/>
+          <w:szCs w:val="21"/>
+          <w:lang w:eastAsia="pt-BR"/>
+        </w:rPr>
+        <w:t>Column</w:t>
+      </w:r>
+      <w:proofErr w:type="spellEnd"/>
+      <w:r>
+        <w:rPr>
+          <w:rFonts w:ascii="Consolas" w:eastAsia="Times New Roman" w:hAnsi="Consolas" w:cs="Times New Roman"/>
+          <w:color w:val="CCCCCC"/>
+          <w:sz w:val="21"/>
+          <w:szCs w:val="21"/>
+          <w:lang w:eastAsia="pt-BR"/>
+        </w:rPr>
+        <w:t>(</w:t>
+      </w:r>
+    </w:p>
+    <w:p>
+      <w:pPr>
+        <w:shd w:val="clear" w:color="auto" w:fill="1F1F1F"/>
+        <w:spacing w:after="0" w:line="285" w:lineRule="atLeast"/>
+        <w:rPr>
+          <w:rFonts w:ascii="Consolas" w:eastAsia="Times New Roman" w:hAnsi="Consolas" w:cs="Times New Roman"/>
+          <w:color w:val="CCCCCC"/>
+          <w:sz w:val="21"/>
+          <w:szCs w:val="21"/>
+          <w:lang w:eastAsia="pt-BR"/>
+        </w:rPr>
+      </w:pPr>
+      <w:r>
+        <w:rPr>
+          <w:rFonts w:ascii="Consolas" w:eastAsia="Times New Roman" w:hAnsi="Consolas" w:cs="Times New Roman"/>
+          <w:color w:val="CCCCCC"/>
+          <w:sz w:val="21"/>
+          <w:szCs w:val="21"/>
+          <w:lang w:eastAsia="pt-BR"/>
+        </w:rPr>
+        <w:t xml:space="preserve">              </w:t>
+      </w:r>
+      <w:proofErr w:type="spellStart"/>
+      <w:proofErr w:type="gramStart"/>
+      <w:r>
+        <w:rPr>
+          <w:rFonts w:ascii="Consolas" w:eastAsia="Times New Roman" w:hAnsi="Consolas" w:cs="Times New Roman"/>
+          <w:color w:val="9CDCFE"/>
+          <w:sz w:val="21"/>
+          <w:szCs w:val="21"/>
+          <w:lang w:eastAsia="pt-BR"/>
+        </w:rPr>
+        <w:t>crossAxisAlignment</w:t>
+      </w:r>
+      <w:proofErr w:type="spellEnd"/>
+      <w:proofErr w:type="gramEnd"/>
+      <w:r>
+        <w:rPr>
+          <w:rFonts w:ascii="Consolas" w:eastAsia="Times New Roman" w:hAnsi="Consolas" w:cs="Times New Roman"/>
+          <w:color w:val="D4D4D4"/>
+          <w:sz w:val="21"/>
+          <w:szCs w:val="21"/>
+          <w:lang w:eastAsia="pt-BR"/>
+        </w:rPr>
+        <w:t>:</w:t>
+      </w:r>
+      <w:r>
+        <w:rPr>
+          <w:rFonts w:ascii="Consolas" w:eastAsia="Times New Roman" w:hAnsi="Consolas" w:cs="Times New Roman"/>
+          <w:color w:val="CCCCCC"/>
+          <w:sz w:val="21"/>
+          <w:szCs w:val="21"/>
+          <w:lang w:eastAsia="pt-BR"/>
+        </w:rPr>
+        <w:t xml:space="preserve"> </w:t>
+      </w:r>
+      <w:proofErr w:type="spellStart"/>
+      <w:r>
+        <w:rPr>
+          <w:rFonts w:ascii="Consolas" w:eastAsia="Times New Roman" w:hAnsi="Consolas" w:cs="Times New Roman"/>
+          <w:color w:val="4EC9B0"/>
+          <w:sz w:val="21"/>
+          <w:szCs w:val="21"/>
+          <w:lang w:eastAsia="pt-BR"/>
+        </w:rPr>
+        <w:t>CrossAxisAlignment</w:t>
+      </w:r>
+      <w:r>
+        <w:rPr>
+          <w:rFonts w:ascii="Consolas" w:eastAsia="Times New Roman" w:hAnsi="Consolas" w:cs="Times New Roman"/>
+          <w:color w:val="CCCCCC"/>
+          <w:sz w:val="21"/>
+          <w:szCs w:val="21"/>
+          <w:lang w:eastAsia="pt-BR"/>
+        </w:rPr>
+        <w:t>.</w:t>
+      </w:r>
+      <w:r>
+        <w:rPr>
+          <w:rFonts w:ascii="Consolas" w:eastAsia="Times New Roman" w:hAnsi="Consolas" w:cs="Times New Roman"/>
+          <w:color w:val="4FC1FF"/>
+          <w:sz w:val="21"/>
+          <w:szCs w:val="21"/>
+          <w:lang w:eastAsia="pt-BR"/>
+        </w:rPr>
+        <w:t>start</w:t>
+      </w:r>
+      <w:proofErr w:type="spellEnd"/>
+      <w:r>
+        <w:rPr>
+          <w:rFonts w:ascii="Consolas" w:eastAsia="Times New Roman" w:hAnsi="Consolas" w:cs="Times New Roman"/>
+          <w:color w:val="CCCCCC"/>
+          <w:sz w:val="21"/>
+          <w:szCs w:val="21"/>
+          <w:lang w:eastAsia="pt-BR"/>
+        </w:rPr>
+        <w:t>,</w:t>
+      </w:r>
+    </w:p>
+    <w:p>
+      <w:pPr>
+        <w:shd w:val="clear" w:color="auto" w:fill="1F1F1F"/>
+        <w:spacing w:after="0" w:line="285" w:lineRule="atLeast"/>
+        <w:rPr>
+          <w:rFonts w:ascii="Consolas" w:eastAsia="Times New Roman" w:hAnsi="Consolas" w:cs="Times New Roman"/>
+          <w:color w:val="CCCCCC"/>
+          <w:sz w:val="21"/>
+          <w:szCs w:val="21"/>
+          <w:lang w:eastAsia="pt-BR"/>
+        </w:rPr>
+      </w:pPr>
+      <w:r>
+        <w:rPr>
+          <w:rFonts w:ascii="Consolas" w:eastAsia="Times New Roman" w:hAnsi="Consolas" w:cs="Times New Roman"/>
+          <w:color w:val="CCCCCC"/>
+          <w:sz w:val="21"/>
+          <w:szCs w:val="21"/>
+          <w:lang w:eastAsia="pt-BR"/>
+        </w:rPr>
+        <w:t xml:space="preserve">              </w:t>
+      </w:r>
+      <w:proofErr w:type="spellStart"/>
+      <w:proofErr w:type="gramStart"/>
+      <w:r>
+        <w:rPr>
+          <w:rFonts w:ascii="Consolas" w:eastAsia="Times New Roman" w:hAnsi="Consolas" w:cs="Times New Roman"/>
+          <w:color w:val="9CDCFE"/>
+          <w:sz w:val="21"/>
+          <w:szCs w:val="21"/>
+          <w:lang w:eastAsia="pt-BR"/>
+        </w:rPr>
+        <w:t>children</w:t>
+      </w:r>
+      <w:proofErr w:type="spellEnd"/>
+      <w:proofErr w:type="gramEnd"/>
+      <w:r>
+        <w:rPr>
+          <w:rFonts w:ascii="Consolas" w:eastAsia="Times New Roman" w:hAnsi="Consolas" w:cs="Times New Roman"/>
+          <w:color w:val="D4D4D4"/>
+          <w:sz w:val="21"/>
+          <w:szCs w:val="21"/>
+          <w:lang w:eastAsia="pt-BR"/>
+        </w:rPr>
+        <w:t>:</w:t>
+      </w:r>
+      <w:r>
+        <w:rPr>
+          <w:rFonts w:ascii="Consolas" w:eastAsia="Times New Roman" w:hAnsi="Consolas" w:cs="Times New Roman"/>
+          <w:color w:val="CCCCCC"/>
+          <w:sz w:val="21"/>
+          <w:szCs w:val="21"/>
+          <w:lang w:eastAsia="pt-BR"/>
+        </w:rPr>
+        <w:t xml:space="preserve"> [</w:t>
+      </w:r>
+    </w:p>
+    <w:p>
+      <w:pPr>
+        <w:shd w:val="clear" w:color="auto" w:fill="1F1F1F"/>
+        <w:spacing w:after="0" w:line="285" w:lineRule="atLeast"/>
+        <w:rPr>
+          <w:rFonts w:ascii="Consolas" w:eastAsia="Times New Roman" w:hAnsi="Consolas" w:cs="Times New Roman"/>
+          <w:color w:val="CCCCCC"/>
+          <w:sz w:val="21"/>
+          <w:szCs w:val="21"/>
+          <w:lang w:eastAsia="pt-BR"/>
+        </w:rPr>
+      </w:pPr>
+      <w:r>
+        <w:rPr>
+          <w:rFonts w:ascii="Consolas" w:eastAsia="Times New Roman" w:hAnsi="Consolas" w:cs="Times New Roman"/>
+          <w:color w:val="CCCCCC"/>
+          <w:sz w:val="21"/>
+          <w:szCs w:val="21"/>
+          <w:lang w:eastAsia="pt-BR"/>
+        </w:rPr>
+        <w:t xml:space="preserve">                </w:t>
+      </w:r>
+      <w:proofErr w:type="gramStart"/>
+      <w:r>
+        <w:rPr>
+          <w:rFonts w:ascii="Consolas" w:eastAsia="Times New Roman" w:hAnsi="Consolas" w:cs="Times New Roman"/>
+          <w:color w:val="4EC9B0"/>
+          <w:sz w:val="21"/>
+          <w:szCs w:val="21"/>
+          <w:lang w:eastAsia="pt-BR"/>
+        </w:rPr>
+        <w:t>Container</w:t>
+      </w:r>
+      <w:r>
+        <w:rPr>
+          <w:rFonts w:ascii="Consolas" w:eastAsia="Times New Roman" w:hAnsi="Consolas" w:cs="Times New Roman"/>
+          <w:color w:val="CCCCCC"/>
+          <w:sz w:val="21"/>
+          <w:szCs w:val="21"/>
+          <w:lang w:eastAsia="pt-BR"/>
+        </w:rPr>
+        <w:t>(</w:t>
+      </w:r>
+      <w:proofErr w:type="gramEnd"/>
+    </w:p>
+    <w:p>
+      <w:pPr>
+        <w:shd w:val="clear" w:color="auto" w:fill="1F1F1F"/>
+        <w:spacing w:after="0" w:line="285" w:lineRule="atLeast"/>
+        <w:rPr>
+          <w:rFonts w:ascii="Consolas" w:eastAsia="Times New Roman" w:hAnsi="Consolas" w:cs="Times New Roman"/>
+          <w:color w:val="CCCCCC"/>
+          <w:sz w:val="21"/>
+          <w:szCs w:val="21"/>
+          <w:lang w:eastAsia="pt-BR"/>
+        </w:rPr>
+      </w:pPr>
+      <w:r>
+        <w:rPr>
+          <w:rFonts w:ascii="Consolas" w:eastAsia="Times New Roman" w:hAnsi="Consolas" w:cs="Times New Roman"/>
+          <w:color w:val="CCCCCC"/>
+          <w:sz w:val="21"/>
+          <w:szCs w:val="21"/>
+          <w:lang w:eastAsia="pt-BR"/>
+        </w:rPr>
+        <w:lastRenderedPageBreak/>
+        <w:t xml:space="preserve">                  </w:t>
+      </w:r>
+      <w:proofErr w:type="spellStart"/>
+      <w:proofErr w:type="gramStart"/>
+      <w:r>
+        <w:rPr>
+          <w:rFonts w:ascii="Consolas" w:eastAsia="Times New Roman" w:hAnsi="Consolas" w:cs="Times New Roman"/>
+          <w:color w:val="9CDCFE"/>
+          <w:sz w:val="21"/>
+          <w:szCs w:val="21"/>
+          <w:lang w:eastAsia="pt-BR"/>
+        </w:rPr>
+        <w:t>width</w:t>
+      </w:r>
+      <w:proofErr w:type="spellEnd"/>
+      <w:proofErr w:type="gramEnd"/>
+      <w:r>
+        <w:rPr>
+          <w:rFonts w:ascii="Consolas" w:eastAsia="Times New Roman" w:hAnsi="Consolas" w:cs="Times New Roman"/>
+          <w:color w:val="D4D4D4"/>
+          <w:sz w:val="21"/>
+          <w:szCs w:val="21"/>
+          <w:lang w:eastAsia="pt-BR"/>
+        </w:rPr>
+        <w:t>:</w:t>
+      </w:r>
+      <w:r>
+        <w:rPr>
+          <w:rFonts w:ascii="Consolas" w:eastAsia="Times New Roman" w:hAnsi="Consolas" w:cs="Times New Roman"/>
+          <w:color w:val="CCCCCC"/>
+          <w:sz w:val="21"/>
+          <w:szCs w:val="21"/>
+          <w:lang w:eastAsia="pt-BR"/>
+        </w:rPr>
+        <w:t xml:space="preserve"> </w:t>
+      </w:r>
+      <w:proofErr w:type="spellStart"/>
+      <w:r>
+        <w:rPr>
+          <w:rFonts w:ascii="Consolas" w:eastAsia="Times New Roman" w:hAnsi="Consolas" w:cs="Times New Roman"/>
+          <w:color w:val="4EC9B0"/>
+          <w:sz w:val="21"/>
+          <w:szCs w:val="21"/>
+          <w:lang w:eastAsia="pt-BR"/>
+        </w:rPr>
+        <w:t>double</w:t>
+      </w:r>
+      <w:r>
+        <w:rPr>
+          <w:rFonts w:ascii="Consolas" w:eastAsia="Times New Roman" w:hAnsi="Consolas" w:cs="Times New Roman"/>
+          <w:color w:val="CCCCCC"/>
+          <w:sz w:val="21"/>
+          <w:szCs w:val="21"/>
+          <w:lang w:eastAsia="pt-BR"/>
+        </w:rPr>
+        <w:t>.</w:t>
+      </w:r>
+      <w:r>
+        <w:rPr>
+          <w:rFonts w:ascii="Consolas" w:eastAsia="Times New Roman" w:hAnsi="Consolas" w:cs="Times New Roman"/>
+          <w:color w:val="9CDCFE"/>
+          <w:sz w:val="21"/>
+          <w:szCs w:val="21"/>
+          <w:lang w:eastAsia="pt-BR"/>
+        </w:rPr>
+        <w:t>infinity</w:t>
+      </w:r>
+      <w:proofErr w:type="spellEnd"/>
+      <w:r>
+        <w:rPr>
+          <w:rFonts w:ascii="Consolas" w:eastAsia="Times New Roman" w:hAnsi="Consolas" w:cs="Times New Roman"/>
+          <w:color w:val="CCCCCC"/>
+          <w:sz w:val="21"/>
+          <w:szCs w:val="21"/>
+          <w:lang w:eastAsia="pt-BR"/>
+        </w:rPr>
+        <w:t>,</w:t>
+      </w:r>
+    </w:p>
+    <w:p>
+      <w:pPr>
+        <w:shd w:val="clear" w:color="auto" w:fill="1F1F1F"/>
+        <w:spacing w:after="0" w:line="285" w:lineRule="atLeast"/>
+        <w:rPr>
+          <w:rFonts w:ascii="Consolas" w:eastAsia="Times New Roman" w:hAnsi="Consolas" w:cs="Times New Roman"/>
+          <w:color w:val="CCCCCC"/>
+          <w:sz w:val="21"/>
+          <w:szCs w:val="21"/>
+          <w:lang w:eastAsia="pt-BR"/>
+        </w:rPr>
+      </w:pPr>
+      <w:r>
+        <w:rPr>
+          <w:rFonts w:ascii="Consolas" w:eastAsia="Times New Roman" w:hAnsi="Consolas" w:cs="Times New Roman"/>
+          <w:color w:val="CCCCCC"/>
+          <w:sz w:val="21"/>
+          <w:szCs w:val="21"/>
+          <w:lang w:eastAsia="pt-BR"/>
+        </w:rPr>
+        <w:t xml:space="preserve">                  </w:t>
+      </w:r>
+      <w:proofErr w:type="spellStart"/>
+      <w:proofErr w:type="gramStart"/>
+      <w:r>
+        <w:rPr>
+          <w:rFonts w:ascii="Consolas" w:eastAsia="Times New Roman" w:hAnsi="Consolas" w:cs="Times New Roman"/>
+          <w:color w:val="9CDCFE"/>
+          <w:sz w:val="21"/>
+          <w:szCs w:val="21"/>
+          <w:lang w:eastAsia="pt-BR"/>
+        </w:rPr>
+        <w:t>child</w:t>
+      </w:r>
+      <w:proofErr w:type="spellEnd"/>
+      <w:proofErr w:type="gramEnd"/>
+      <w:r>
+        <w:rPr>
+          <w:rFonts w:ascii="Consolas" w:eastAsia="Times New Roman" w:hAnsi="Consolas" w:cs="Times New Roman"/>
+          <w:color w:val="D4D4D4"/>
+          <w:sz w:val="21"/>
+          <w:szCs w:val="21"/>
+          <w:lang w:eastAsia="pt-BR"/>
+        </w:rPr>
+        <w:t>:</w:t>
+      </w:r>
+      <w:r>
+        <w:rPr>
+          <w:rFonts w:ascii="Consolas" w:eastAsia="Times New Roman" w:hAnsi="Consolas" w:cs="Times New Roman"/>
+          <w:color w:val="CCCCCC"/>
+          <w:sz w:val="21"/>
+          <w:szCs w:val="21"/>
+          <w:lang w:eastAsia="pt-BR"/>
+        </w:rPr>
+        <w:t xml:space="preserve"> </w:t>
+      </w:r>
+      <w:proofErr w:type="spellStart"/>
+      <w:r>
+        <w:rPr>
+          <w:rFonts w:ascii="Consolas" w:eastAsia="Times New Roman" w:hAnsi="Consolas" w:cs="Times New Roman"/>
+          <w:color w:val="4EC9B0"/>
+          <w:sz w:val="21"/>
+          <w:szCs w:val="21"/>
+          <w:lang w:eastAsia="pt-BR"/>
+        </w:rPr>
+        <w:t>InkWell</w:t>
+      </w:r>
+      <w:proofErr w:type="spellEnd"/>
+      <w:r>
+        <w:rPr>
+          <w:rFonts w:ascii="Consolas" w:eastAsia="Times New Roman" w:hAnsi="Consolas" w:cs="Times New Roman"/>
+          <w:color w:val="CCCCCC"/>
+          <w:sz w:val="21"/>
+          <w:szCs w:val="21"/>
+          <w:lang w:eastAsia="pt-BR"/>
+        </w:rPr>
+        <w:t>(</w:t>
+      </w:r>
+    </w:p>
+    <w:p>
+      <w:pPr>
+        <w:shd w:val="clear" w:color="auto" w:fill="1F1F1F"/>
+        <w:spacing w:after="0" w:line="285" w:lineRule="atLeast"/>
+        <w:rPr>
+          <w:rFonts w:ascii="Consolas" w:eastAsia="Times New Roman" w:hAnsi="Consolas" w:cs="Times New Roman"/>
+          <w:color w:val="CCCCCC"/>
+          <w:sz w:val="21"/>
+          <w:szCs w:val="21"/>
+          <w:lang w:eastAsia="pt-BR"/>
+        </w:rPr>
+      </w:pPr>
+      <w:r>
+        <w:rPr>
+          <w:rFonts w:ascii="Consolas" w:eastAsia="Times New Roman" w:hAnsi="Consolas" w:cs="Times New Roman"/>
+          <w:color w:val="CCCCCC"/>
+          <w:sz w:val="21"/>
+          <w:szCs w:val="21"/>
+          <w:lang w:eastAsia="pt-BR"/>
+        </w:rPr>
+        <w:t xml:space="preserve">                    </w:t>
+      </w:r>
+      <w:proofErr w:type="spellStart"/>
+      <w:proofErr w:type="gramStart"/>
+      <w:r>
+        <w:rPr>
+          <w:rFonts w:ascii="Consolas" w:eastAsia="Times New Roman" w:hAnsi="Consolas" w:cs="Times New Roman"/>
+          <w:color w:val="9CDCFE"/>
+          <w:sz w:val="21"/>
+          <w:szCs w:val="21"/>
+          <w:lang w:eastAsia="pt-BR"/>
+        </w:rPr>
+        <w:t>child</w:t>
+      </w:r>
+      <w:proofErr w:type="spellEnd"/>
+      <w:proofErr w:type="gramEnd"/>
+      <w:r>
+        <w:rPr>
+          <w:rFonts w:ascii="Consolas" w:eastAsia="Times New Roman" w:hAnsi="Consolas" w:cs="Times New Roman"/>
+          <w:color w:val="D4D4D4"/>
+          <w:sz w:val="21"/>
+          <w:szCs w:val="21"/>
+          <w:lang w:eastAsia="pt-BR"/>
+        </w:rPr>
+        <w:t>:</w:t>
+      </w:r>
+      <w:r>
+        <w:rPr>
+          <w:rFonts w:ascii="Consolas" w:eastAsia="Times New Roman" w:hAnsi="Consolas" w:cs="Times New Roman"/>
+          <w:color w:val="CCCCCC"/>
+          <w:sz w:val="21"/>
+          <w:szCs w:val="21"/>
+          <w:lang w:eastAsia="pt-BR"/>
+        </w:rPr>
+        <w:t xml:space="preserve"> </w:t>
+      </w:r>
+      <w:proofErr w:type="spellStart"/>
+      <w:r>
+        <w:rPr>
+          <w:rFonts w:ascii="Consolas" w:eastAsia="Times New Roman" w:hAnsi="Consolas" w:cs="Times New Roman"/>
+          <w:color w:val="569CD6"/>
+          <w:sz w:val="21"/>
+          <w:szCs w:val="21"/>
+          <w:lang w:eastAsia="pt-BR"/>
+        </w:rPr>
+        <w:t>const</w:t>
+      </w:r>
+      <w:proofErr w:type="spellEnd"/>
+      <w:r>
+        <w:rPr>
+          <w:rFonts w:ascii="Consolas" w:eastAsia="Times New Roman" w:hAnsi="Consolas" w:cs="Times New Roman"/>
+          <w:color w:val="CCCCCC"/>
+          <w:sz w:val="21"/>
+          <w:szCs w:val="21"/>
+          <w:lang w:eastAsia="pt-BR"/>
+        </w:rPr>
+        <w:t xml:space="preserve"> </w:t>
+      </w:r>
+      <w:proofErr w:type="spellStart"/>
+      <w:r>
+        <w:rPr>
+          <w:rFonts w:ascii="Consolas" w:eastAsia="Times New Roman" w:hAnsi="Consolas" w:cs="Times New Roman"/>
+          <w:color w:val="4EC9B0"/>
+          <w:sz w:val="21"/>
+          <w:szCs w:val="21"/>
+          <w:lang w:eastAsia="pt-BR"/>
+        </w:rPr>
+        <w:t>Text</w:t>
+      </w:r>
+      <w:proofErr w:type="spellEnd"/>
+      <w:r>
+        <w:rPr>
+          <w:rFonts w:ascii="Consolas" w:eastAsia="Times New Roman" w:hAnsi="Consolas" w:cs="Times New Roman"/>
+          <w:color w:val="CCCCCC"/>
+          <w:sz w:val="21"/>
+          <w:szCs w:val="21"/>
+          <w:lang w:eastAsia="pt-BR"/>
+        </w:rPr>
+        <w:t>(</w:t>
+      </w:r>
+      <w:r>
+        <w:rPr>
+          <w:rFonts w:ascii="Consolas" w:eastAsia="Times New Roman" w:hAnsi="Consolas" w:cs="Times New Roman"/>
+          <w:color w:val="CE9178"/>
+          <w:sz w:val="21"/>
+          <w:szCs w:val="21"/>
+          <w:lang w:eastAsia="pt-BR"/>
+        </w:rPr>
+        <w:t>"Dados cadastrados"</w:t>
+      </w:r>
+      <w:r>
+        <w:rPr>
+          <w:rFonts w:ascii="Consolas" w:eastAsia="Times New Roman" w:hAnsi="Consolas" w:cs="Times New Roman"/>
+          <w:color w:val="CCCCCC"/>
+          <w:sz w:val="21"/>
+          <w:szCs w:val="21"/>
+          <w:lang w:eastAsia="pt-BR"/>
+        </w:rPr>
+        <w:t>),</w:t>
+      </w:r>
+    </w:p>
+    <w:p>
+      <w:pPr>
+        <w:shd w:val="clear" w:color="auto" w:fill="1F1F1F"/>
+        <w:spacing w:after="0" w:line="285" w:lineRule="atLeast"/>
+        <w:rPr>
+          <w:rFonts w:ascii="Consolas" w:eastAsia="Times New Roman" w:hAnsi="Consolas" w:cs="Times New Roman"/>
+          <w:color w:val="CCCCCC"/>
+          <w:sz w:val="21"/>
+          <w:szCs w:val="21"/>
+          <w:lang w:eastAsia="pt-BR"/>
+        </w:rPr>
+      </w:pPr>
+      <w:r>
+        <w:rPr>
+          <w:rFonts w:ascii="Consolas" w:eastAsia="Times New Roman" w:hAnsi="Consolas" w:cs="Times New Roman"/>
+          <w:color w:val="CCCCCC"/>
+          <w:sz w:val="21"/>
+          <w:szCs w:val="21"/>
+          <w:lang w:eastAsia="pt-BR"/>
+        </w:rPr>
+        <w:t xml:space="preserve">                    </w:t>
+      </w:r>
+      <w:proofErr w:type="spellStart"/>
+      <w:proofErr w:type="gramStart"/>
+      <w:r>
+        <w:rPr>
+          <w:rFonts w:ascii="Consolas" w:eastAsia="Times New Roman" w:hAnsi="Consolas" w:cs="Times New Roman"/>
+          <w:color w:val="9CDCFE"/>
+          <w:sz w:val="21"/>
+          <w:szCs w:val="21"/>
+          <w:lang w:eastAsia="pt-BR"/>
+        </w:rPr>
+        <w:t>onTap</w:t>
+      </w:r>
+      <w:proofErr w:type="spellEnd"/>
+      <w:proofErr w:type="gramEnd"/>
+      <w:r>
+        <w:rPr>
+          <w:rFonts w:ascii="Consolas" w:eastAsia="Times New Roman" w:hAnsi="Consolas" w:cs="Times New Roman"/>
+          <w:color w:val="D4D4D4"/>
+          <w:sz w:val="21"/>
+          <w:szCs w:val="21"/>
+          <w:lang w:eastAsia="pt-BR"/>
+        </w:rPr>
+        <w:t>:</w:t>
+      </w:r>
+      <w:r>
+        <w:rPr>
+          <w:rFonts w:ascii="Consolas" w:eastAsia="Times New Roman" w:hAnsi="Consolas" w:cs="Times New Roman"/>
+          <w:color w:val="CCCCCC"/>
+          <w:sz w:val="21"/>
+          <w:szCs w:val="21"/>
+          <w:lang w:eastAsia="pt-BR"/>
+        </w:rPr>
+        <w:t xml:space="preserve"> () {},</w:t>
+      </w:r>
+    </w:p>
+    <w:p>
+      <w:pPr>
+        <w:shd w:val="clear" w:color="auto" w:fill="1F1F1F"/>
+        <w:spacing w:after="0" w:line="285" w:lineRule="atLeast"/>
+        <w:rPr>
+          <w:rFonts w:ascii="Consolas" w:eastAsia="Times New Roman" w:hAnsi="Consolas" w:cs="Times New Roman"/>
+          <w:color w:val="CCCCCC"/>
+          <w:sz w:val="21"/>
+          <w:szCs w:val="21"/>
+          <w:lang w:eastAsia="pt-BR"/>
+        </w:rPr>
+      </w:pPr>
+      <w:r>
+        <w:rPr>
+          <w:rFonts w:ascii="Consolas" w:eastAsia="Times New Roman" w:hAnsi="Consolas" w:cs="Times New Roman"/>
+          <w:color w:val="CCCCCC"/>
+          <w:sz w:val="21"/>
+          <w:szCs w:val="21"/>
+          <w:lang w:eastAsia="pt-BR"/>
+        </w:rPr>
+        <w:t>                  ),</w:t>
+      </w:r>
+    </w:p>
+    <w:p>
+      <w:pPr>
+        <w:shd w:val="clear" w:color="auto" w:fill="1F1F1F"/>
+        <w:spacing w:after="0" w:line="285" w:lineRule="atLeast"/>
+        <w:rPr>
+          <w:rFonts w:ascii="Consolas" w:eastAsia="Times New Roman" w:hAnsi="Consolas" w:cs="Times New Roman"/>
+          <w:color w:val="CCCCCC"/>
+          <w:sz w:val="21"/>
+          <w:szCs w:val="21"/>
+          <w:lang w:eastAsia="pt-BR"/>
+        </w:rPr>
+      </w:pPr>
+      <w:r>
+        <w:rPr>
+          <w:rFonts w:ascii="Consolas" w:eastAsia="Times New Roman" w:hAnsi="Consolas" w:cs="Times New Roman"/>
+          <w:color w:val="CCCCCC"/>
+          <w:sz w:val="21"/>
+          <w:szCs w:val="21"/>
+          <w:lang w:eastAsia="pt-BR"/>
+        </w:rPr>
+        <w:t>                ),</w:t>
+      </w:r>
+    </w:p>
+    <w:p>
+      <w:pPr>
+        <w:shd w:val="clear" w:color="auto" w:fill="1F1F1F"/>
+        <w:spacing w:after="0" w:line="285" w:lineRule="atLeast"/>
+        <w:rPr>
+          <w:rFonts w:ascii="Consolas" w:eastAsia="Times New Roman" w:hAnsi="Consolas" w:cs="Times New Roman"/>
+          <w:color w:val="CCCCCC"/>
+          <w:sz w:val="21"/>
+          <w:szCs w:val="21"/>
+          <w:lang w:eastAsia="pt-BR"/>
+        </w:rPr>
+      </w:pPr>
+    </w:p>
+    <w:p>
+      <w:pPr>
+        <w:shd w:val="clear" w:color="auto" w:fill="1F1F1F"/>
+        <w:spacing w:after="0" w:line="285" w:lineRule="atLeast"/>
+        <w:rPr>
+          <w:rFonts w:ascii="Consolas" w:eastAsia="Times New Roman" w:hAnsi="Consolas" w:cs="Times New Roman"/>
+          <w:color w:val="CCCCCC"/>
+          <w:sz w:val="21"/>
+          <w:szCs w:val="21"/>
+          <w:lang w:eastAsia="pt-BR"/>
+        </w:rPr>
+      </w:pPr>
+      <w:r>
+        <w:rPr>
+          <w:rFonts w:ascii="Consolas" w:eastAsia="Times New Roman" w:hAnsi="Consolas" w:cs="Times New Roman"/>
+          <w:color w:val="CCCCCC"/>
+          <w:sz w:val="21"/>
+          <w:szCs w:val="21"/>
+          <w:lang w:eastAsia="pt-BR"/>
+        </w:rPr>
+        <w:t xml:space="preserve">                </w:t>
+      </w:r>
+      <w:proofErr w:type="spellStart"/>
+      <w:proofErr w:type="gramStart"/>
+      <w:r>
+        <w:rPr>
+          <w:rFonts w:ascii="Consolas" w:eastAsia="Times New Roman" w:hAnsi="Consolas" w:cs="Times New Roman"/>
+          <w:color w:val="569CD6"/>
+          <w:sz w:val="21"/>
+          <w:szCs w:val="21"/>
+          <w:lang w:eastAsia="pt-BR"/>
+        </w:rPr>
+        <w:t>const</w:t>
+      </w:r>
+      <w:proofErr w:type="spellEnd"/>
+      <w:proofErr w:type="gramEnd"/>
+      <w:r>
+        <w:rPr>
+          <w:rFonts w:ascii="Consolas" w:eastAsia="Times New Roman" w:hAnsi="Consolas" w:cs="Times New Roman"/>
+          <w:color w:val="CCCCCC"/>
+          <w:sz w:val="21"/>
+          <w:szCs w:val="21"/>
+          <w:lang w:eastAsia="pt-BR"/>
+        </w:rPr>
+        <w:t xml:space="preserve"> </w:t>
+      </w:r>
+      <w:proofErr w:type="spellStart"/>
+      <w:r>
+        <w:rPr>
+          <w:rFonts w:ascii="Consolas" w:eastAsia="Times New Roman" w:hAnsi="Consolas" w:cs="Times New Roman"/>
+          <w:color w:val="4EC9B0"/>
+          <w:sz w:val="21"/>
+          <w:szCs w:val="21"/>
+          <w:lang w:eastAsia="pt-BR"/>
+        </w:rPr>
+        <w:t>Divider</w:t>
+      </w:r>
+      <w:proofErr w:type="spellEnd"/>
+      <w:r>
+        <w:rPr>
+          <w:rFonts w:ascii="Consolas" w:eastAsia="Times New Roman" w:hAnsi="Consolas" w:cs="Times New Roman"/>
+          <w:color w:val="CCCCCC"/>
+          <w:sz w:val="21"/>
+          <w:szCs w:val="21"/>
+          <w:lang w:eastAsia="pt-BR"/>
+        </w:rPr>
+        <w:t>(),</w:t>
+      </w:r>
+    </w:p>
+    <w:p>
+      <w:pPr>
+        <w:shd w:val="clear" w:color="auto" w:fill="1F1F1F"/>
+        <w:spacing w:after="0" w:line="285" w:lineRule="atLeast"/>
+        <w:rPr>
+          <w:rFonts w:ascii="Consolas" w:eastAsia="Times New Roman" w:hAnsi="Consolas" w:cs="Times New Roman"/>
+          <w:color w:val="CCCCCC"/>
+          <w:sz w:val="21"/>
+          <w:szCs w:val="21"/>
+          <w:lang w:eastAsia="pt-BR"/>
+        </w:rPr>
+      </w:pPr>
+      <w:r>
+        <w:rPr>
+          <w:rFonts w:ascii="Consolas" w:eastAsia="Times New Roman" w:hAnsi="Consolas" w:cs="Times New Roman"/>
+          <w:color w:val="CCCCCC"/>
+          <w:sz w:val="21"/>
+          <w:szCs w:val="21"/>
+          <w:lang w:eastAsia="pt-BR"/>
+        </w:rPr>
+        <w:t xml:space="preserve">                </w:t>
+      </w:r>
+      <w:proofErr w:type="spellStart"/>
+      <w:proofErr w:type="gramStart"/>
+      <w:r>
+        <w:rPr>
+          <w:rFonts w:ascii="Consolas" w:eastAsia="Times New Roman" w:hAnsi="Consolas" w:cs="Times New Roman"/>
+          <w:color w:val="569CD6"/>
+          <w:sz w:val="21"/>
+          <w:szCs w:val="21"/>
+          <w:lang w:eastAsia="pt-BR"/>
+        </w:rPr>
+        <w:t>const</w:t>
+      </w:r>
+      <w:proofErr w:type="spellEnd"/>
+      <w:proofErr w:type="gramEnd"/>
+      <w:r>
+        <w:rPr>
+          <w:rFonts w:ascii="Consolas" w:eastAsia="Times New Roman" w:hAnsi="Consolas" w:cs="Times New Roman"/>
+          <w:color w:val="CCCCCC"/>
+          <w:sz w:val="21"/>
+          <w:szCs w:val="21"/>
+          <w:lang w:eastAsia="pt-BR"/>
+        </w:rPr>
+        <w:t xml:space="preserve"> </w:t>
+      </w:r>
+      <w:proofErr w:type="spellStart"/>
+      <w:r>
+        <w:rPr>
+          <w:rFonts w:ascii="Consolas" w:eastAsia="Times New Roman" w:hAnsi="Consolas" w:cs="Times New Roman"/>
+          <w:color w:val="4EC9B0"/>
+          <w:sz w:val="21"/>
+          <w:szCs w:val="21"/>
+          <w:lang w:eastAsia="pt-BR"/>
+        </w:rPr>
+        <w:t>SizedBox</w:t>
+      </w:r>
+      <w:proofErr w:type="spellEnd"/>
+      <w:r>
+        <w:rPr>
+          <w:rFonts w:ascii="Consolas" w:eastAsia="Times New Roman" w:hAnsi="Consolas" w:cs="Times New Roman"/>
+          <w:color w:val="CCCCCC"/>
+          <w:sz w:val="21"/>
+          <w:szCs w:val="21"/>
+          <w:lang w:eastAsia="pt-BR"/>
+        </w:rPr>
+        <w:t>(</w:t>
+      </w:r>
+      <w:proofErr w:type="spellStart"/>
+      <w:r>
+        <w:rPr>
+          <w:rFonts w:ascii="Consolas" w:eastAsia="Times New Roman" w:hAnsi="Consolas" w:cs="Times New Roman"/>
+          <w:color w:val="9CDCFE"/>
+          <w:sz w:val="21"/>
+          <w:szCs w:val="21"/>
+          <w:lang w:eastAsia="pt-BR"/>
+        </w:rPr>
+        <w:t>height</w:t>
+      </w:r>
+      <w:proofErr w:type="spellEnd"/>
+      <w:r>
+        <w:rPr>
+          <w:rFonts w:ascii="Consolas" w:eastAsia="Times New Roman" w:hAnsi="Consolas" w:cs="Times New Roman"/>
+          <w:color w:val="D4D4D4"/>
+          <w:sz w:val="21"/>
+          <w:szCs w:val="21"/>
+          <w:lang w:eastAsia="pt-BR"/>
+        </w:rPr>
+        <w:t>:</w:t>
+      </w:r>
+      <w:r>
+        <w:rPr>
+          <w:rFonts w:ascii="Consolas" w:eastAsia="Times New Roman" w:hAnsi="Consolas" w:cs="Times New Roman"/>
+          <w:color w:val="CCCCCC"/>
+          <w:sz w:val="21"/>
+          <w:szCs w:val="21"/>
+          <w:lang w:eastAsia="pt-BR"/>
+        </w:rPr>
+        <w:t xml:space="preserve"> </w:t>
+      </w:r>
+      <w:r>
+        <w:rPr>
+          <w:rFonts w:ascii="Consolas" w:eastAsia="Times New Roman" w:hAnsi="Consolas" w:cs="Times New Roman"/>
+          <w:color w:val="B5CEA8"/>
+          <w:sz w:val="21"/>
+          <w:szCs w:val="21"/>
+          <w:lang w:eastAsia="pt-BR"/>
+        </w:rPr>
+        <w:t>10</w:t>
+      </w:r>
+      <w:r>
+        <w:rPr>
+          <w:rFonts w:ascii="Consolas" w:eastAsia="Times New Roman" w:hAnsi="Consolas" w:cs="Times New Roman"/>
+          <w:color w:val="CCCCCC"/>
+          <w:sz w:val="21"/>
+          <w:szCs w:val="21"/>
+          <w:lang w:eastAsia="pt-BR"/>
+        </w:rPr>
+        <w:t>),</w:t>
+      </w:r>
+    </w:p>
+    <w:p>
+      <w:pPr>
+        <w:shd w:val="clear" w:color="auto" w:fill="1F1F1F"/>
+        <w:spacing w:after="0" w:line="285" w:lineRule="atLeast"/>
+        <w:rPr>
+          <w:rFonts w:ascii="Consolas" w:eastAsia="Times New Roman" w:hAnsi="Consolas" w:cs="Times New Roman"/>
+          <w:color w:val="CCCCCC"/>
+          <w:sz w:val="21"/>
+          <w:szCs w:val="21"/>
+          <w:lang w:eastAsia="pt-BR"/>
+        </w:rPr>
+      </w:pPr>
+    </w:p>
+    <w:p>
+      <w:pPr>
+        <w:shd w:val="clear" w:color="auto" w:fill="1F1F1F"/>
+        <w:spacing w:after="0" w:line="285" w:lineRule="atLeast"/>
+        <w:rPr>
+          <w:rFonts w:ascii="Consolas" w:eastAsia="Times New Roman" w:hAnsi="Consolas" w:cs="Times New Roman"/>
+          <w:color w:val="CCCCCC"/>
+          <w:sz w:val="21"/>
+          <w:szCs w:val="21"/>
+          <w:highlight w:val="black"/>
+          <w:lang w:eastAsia="pt-BR"/>
+        </w:rPr>
+      </w:pPr>
+      <w:r>
+        <w:rPr>
+          <w:rFonts w:ascii="Consolas" w:eastAsia="Times New Roman" w:hAnsi="Consolas" w:cs="Times New Roman"/>
+          <w:color w:val="CCCCCC"/>
+          <w:sz w:val="21"/>
+          <w:szCs w:val="21"/>
+          <w:lang w:eastAsia="pt-BR"/>
+        </w:rPr>
+        <w:t xml:space="preserve">                </w:t>
+      </w:r>
+      <w:proofErr w:type="gramStart"/>
+      <w:r>
+        <w:rPr>
+          <w:rFonts w:ascii="Consolas" w:eastAsia="Times New Roman" w:hAnsi="Consolas" w:cs="Times New Roman"/>
+          <w:color w:val="4EC9B0"/>
+          <w:sz w:val="21"/>
+          <w:szCs w:val="21"/>
+          <w:highlight w:val="black"/>
+          <w:lang w:eastAsia="pt-BR"/>
+        </w:rPr>
+        <w:t>Container</w:t>
+      </w:r>
+      <w:r>
+        <w:rPr>
+          <w:rFonts w:ascii="Consolas" w:eastAsia="Times New Roman" w:hAnsi="Consolas" w:cs="Times New Roman"/>
+          <w:color w:val="CCCCCC"/>
+          <w:sz w:val="21"/>
+          <w:szCs w:val="21"/>
+          <w:highlight w:val="black"/>
+          <w:lang w:eastAsia="pt-BR"/>
+        </w:rPr>
+        <w:t>(</w:t>
+      </w:r>
+      <w:proofErr w:type="gramEnd"/>
+    </w:p>
+    <w:p>
+      <w:pPr>
+        <w:shd w:val="clear" w:color="auto" w:fill="1F1F1F"/>
+        <w:spacing w:after="0" w:line="285" w:lineRule="atLeast"/>
+        <w:rPr>
+          <w:rFonts w:ascii="Consolas" w:eastAsia="Times New Roman" w:hAnsi="Consolas" w:cs="Times New Roman"/>
+          <w:color w:val="CCCCCC"/>
+          <w:sz w:val="21"/>
+          <w:szCs w:val="21"/>
+          <w:highlight w:val="black"/>
+          <w:lang w:eastAsia="pt-BR"/>
+        </w:rPr>
+      </w:pPr>
+      <w:r>
+        <w:rPr>
+          <w:rFonts w:ascii="Consolas" w:eastAsia="Times New Roman" w:hAnsi="Consolas" w:cs="Times New Roman"/>
+          <w:color w:val="CCCCCC"/>
+          <w:sz w:val="21"/>
+          <w:szCs w:val="21"/>
+          <w:highlight w:val="black"/>
+          <w:lang w:eastAsia="pt-BR"/>
+        </w:rPr>
+        <w:t xml:space="preserve">                  </w:t>
+      </w:r>
+      <w:proofErr w:type="spellStart"/>
+      <w:proofErr w:type="gramStart"/>
+      <w:r>
+        <w:rPr>
+          <w:rFonts w:ascii="Consolas" w:eastAsia="Times New Roman" w:hAnsi="Consolas" w:cs="Times New Roman"/>
+          <w:color w:val="9CDCFE"/>
+          <w:sz w:val="21"/>
+          <w:szCs w:val="21"/>
+          <w:highlight w:val="black"/>
+          <w:lang w:eastAsia="pt-BR"/>
+        </w:rPr>
+        <w:t>width</w:t>
+      </w:r>
+      <w:proofErr w:type="spellEnd"/>
+      <w:proofErr w:type="gramEnd"/>
+      <w:r>
+        <w:rPr>
+          <w:rFonts w:ascii="Consolas" w:eastAsia="Times New Roman" w:hAnsi="Consolas" w:cs="Times New Roman"/>
+          <w:color w:val="D4D4D4"/>
+          <w:sz w:val="21"/>
+          <w:szCs w:val="21"/>
+          <w:highlight w:val="black"/>
+          <w:lang w:eastAsia="pt-BR"/>
+        </w:rPr>
+        <w:t>:</w:t>
+      </w:r>
+      <w:r>
+        <w:rPr>
+          <w:rFonts w:ascii="Consolas" w:eastAsia="Times New Roman" w:hAnsi="Consolas" w:cs="Times New Roman"/>
+          <w:color w:val="CCCCCC"/>
+          <w:sz w:val="21"/>
+          <w:szCs w:val="21"/>
+          <w:highlight w:val="black"/>
+          <w:lang w:eastAsia="pt-BR"/>
+        </w:rPr>
+        <w:t xml:space="preserve"> </w:t>
+      </w:r>
+      <w:proofErr w:type="spellStart"/>
+      <w:r>
+        <w:rPr>
+          <w:rFonts w:ascii="Consolas" w:eastAsia="Times New Roman" w:hAnsi="Consolas" w:cs="Times New Roman"/>
+          <w:color w:val="4EC9B0"/>
+          <w:sz w:val="21"/>
+          <w:szCs w:val="21"/>
+          <w:highlight w:val="black"/>
+          <w:lang w:eastAsia="pt-BR"/>
+        </w:rPr>
+        <w:t>double</w:t>
+      </w:r>
+      <w:r>
+        <w:rPr>
+          <w:rFonts w:ascii="Consolas" w:eastAsia="Times New Roman" w:hAnsi="Consolas" w:cs="Times New Roman"/>
+          <w:color w:val="CCCCCC"/>
+          <w:sz w:val="21"/>
+          <w:szCs w:val="21"/>
+          <w:highlight w:val="black"/>
+          <w:lang w:eastAsia="pt-BR"/>
+        </w:rPr>
+        <w:t>.</w:t>
+      </w:r>
+      <w:r>
+        <w:rPr>
+          <w:rFonts w:ascii="Consolas" w:eastAsia="Times New Roman" w:hAnsi="Consolas" w:cs="Times New Roman"/>
+          <w:color w:val="9CDCFE"/>
+          <w:sz w:val="21"/>
+          <w:szCs w:val="21"/>
+          <w:highlight w:val="black"/>
+          <w:lang w:eastAsia="pt-BR"/>
+        </w:rPr>
+        <w:t>infinity</w:t>
+      </w:r>
+      <w:proofErr w:type="spellEnd"/>
+      <w:r>
+        <w:rPr>
+          <w:rFonts w:ascii="Consolas" w:eastAsia="Times New Roman" w:hAnsi="Consolas" w:cs="Times New Roman"/>
+          <w:color w:val="CCCCCC"/>
+          <w:sz w:val="21"/>
+          <w:szCs w:val="21"/>
+          <w:highlight w:val="black"/>
+          <w:lang w:eastAsia="pt-BR"/>
+        </w:rPr>
+        <w:t>,</w:t>
+      </w:r>
+    </w:p>
+    <w:p>
+      <w:pPr>
+        <w:shd w:val="clear" w:color="auto" w:fill="1F1F1F"/>
+        <w:spacing w:after="0" w:line="285" w:lineRule="atLeast"/>
+        <w:rPr>
+          <w:rFonts w:ascii="Consolas" w:eastAsia="Times New Roman" w:hAnsi="Consolas" w:cs="Times New Roman"/>
+          <w:color w:val="CCCCCC"/>
+          <w:sz w:val="21"/>
+          <w:szCs w:val="21"/>
+          <w:highlight w:val="black"/>
+          <w:lang w:eastAsia="pt-BR"/>
+        </w:rPr>
+      </w:pPr>
+      <w:r>
+        <w:rPr>
+          <w:rFonts w:ascii="Consolas" w:eastAsia="Times New Roman" w:hAnsi="Consolas" w:cs="Times New Roman"/>
+          <w:color w:val="CCCCCC"/>
+          <w:sz w:val="21"/>
+          <w:szCs w:val="21"/>
+          <w:highlight w:val="black"/>
+          <w:lang w:eastAsia="pt-BR"/>
+        </w:rPr>
+        <w:t xml:space="preserve">                  </w:t>
+      </w:r>
+      <w:proofErr w:type="spellStart"/>
+      <w:proofErr w:type="gramStart"/>
+      <w:r>
+        <w:rPr>
+          <w:rFonts w:ascii="Consolas" w:eastAsia="Times New Roman" w:hAnsi="Consolas" w:cs="Times New Roman"/>
+          <w:color w:val="9CDCFE"/>
+          <w:sz w:val="21"/>
+          <w:szCs w:val="21"/>
+          <w:highlight w:val="black"/>
+          <w:lang w:eastAsia="pt-BR"/>
+        </w:rPr>
+        <w:t>child</w:t>
+      </w:r>
+      <w:proofErr w:type="spellEnd"/>
+      <w:proofErr w:type="gramEnd"/>
+      <w:r>
+        <w:rPr>
+          <w:rFonts w:ascii="Consolas" w:eastAsia="Times New Roman" w:hAnsi="Consolas" w:cs="Times New Roman"/>
+          <w:color w:val="D4D4D4"/>
+          <w:sz w:val="21"/>
+          <w:szCs w:val="21"/>
+          <w:highlight w:val="black"/>
+          <w:lang w:eastAsia="pt-BR"/>
+        </w:rPr>
+        <w:t>:</w:t>
+      </w:r>
+      <w:r>
+        <w:rPr>
+          <w:rFonts w:ascii="Consolas" w:eastAsia="Times New Roman" w:hAnsi="Consolas" w:cs="Times New Roman"/>
+          <w:color w:val="CCCCCC"/>
+          <w:sz w:val="21"/>
+          <w:szCs w:val="21"/>
+          <w:highlight w:val="black"/>
+          <w:lang w:eastAsia="pt-BR"/>
+        </w:rPr>
+        <w:t xml:space="preserve"> </w:t>
+      </w:r>
+      <w:proofErr w:type="spellStart"/>
+      <w:r>
+        <w:rPr>
+          <w:rFonts w:ascii="Consolas" w:eastAsia="Times New Roman" w:hAnsi="Consolas" w:cs="Times New Roman"/>
+          <w:color w:val="4EC9B0"/>
+          <w:sz w:val="21"/>
+          <w:szCs w:val="21"/>
+          <w:highlight w:val="black"/>
+          <w:lang w:eastAsia="pt-BR"/>
+        </w:rPr>
+        <w:t>InkWell</w:t>
+      </w:r>
+      <w:proofErr w:type="spellEnd"/>
+      <w:r>
+        <w:rPr>
+          <w:rFonts w:ascii="Consolas" w:eastAsia="Times New Roman" w:hAnsi="Consolas" w:cs="Times New Roman"/>
+          <w:color w:val="CCCCCC"/>
+          <w:sz w:val="21"/>
+          <w:szCs w:val="21"/>
+          <w:highlight w:val="black"/>
+          <w:lang w:eastAsia="pt-BR"/>
+        </w:rPr>
+        <w:t>(</w:t>
+      </w:r>
+      <w:proofErr w:type="spellStart"/>
+      <w:r>
+        <w:rPr>
+          <w:rFonts w:ascii="Consolas" w:eastAsia="Times New Roman" w:hAnsi="Consolas" w:cs="Times New Roman"/>
+          <w:color w:val="9CDCFE"/>
+          <w:sz w:val="21"/>
+          <w:szCs w:val="21"/>
+          <w:highlight w:val="black"/>
+          <w:lang w:eastAsia="pt-BR"/>
+        </w:rPr>
+        <w:t>child</w:t>
+      </w:r>
+      <w:proofErr w:type="spellEnd"/>
+      <w:r>
+        <w:rPr>
+          <w:rFonts w:ascii="Consolas" w:eastAsia="Times New Roman" w:hAnsi="Consolas" w:cs="Times New Roman"/>
+          <w:color w:val="D4D4D4"/>
+          <w:sz w:val="21"/>
+          <w:szCs w:val="21"/>
+          <w:highlight w:val="black"/>
+          <w:lang w:eastAsia="pt-BR"/>
+        </w:rPr>
+        <w:t>:</w:t>
+      </w:r>
+      <w:r>
+        <w:rPr>
+          <w:rFonts w:ascii="Consolas" w:eastAsia="Times New Roman" w:hAnsi="Consolas" w:cs="Times New Roman"/>
+          <w:color w:val="CCCCCC"/>
+          <w:sz w:val="21"/>
+          <w:szCs w:val="21"/>
+          <w:highlight w:val="black"/>
+          <w:lang w:eastAsia="pt-BR"/>
+        </w:rPr>
+        <w:t xml:space="preserve"> </w:t>
+      </w:r>
+      <w:proofErr w:type="spellStart"/>
+      <w:r>
+        <w:rPr>
+          <w:rFonts w:ascii="Consolas" w:eastAsia="Times New Roman" w:hAnsi="Consolas" w:cs="Times New Roman"/>
+          <w:color w:val="569CD6"/>
+          <w:sz w:val="21"/>
+          <w:szCs w:val="21"/>
+          <w:highlight w:val="black"/>
+          <w:lang w:eastAsia="pt-BR"/>
+        </w:rPr>
+        <w:t>const</w:t>
+      </w:r>
+      <w:proofErr w:type="spellEnd"/>
+      <w:r>
+        <w:rPr>
+          <w:rFonts w:ascii="Consolas" w:eastAsia="Times New Roman" w:hAnsi="Consolas" w:cs="Times New Roman"/>
+          <w:color w:val="CCCCCC"/>
+          <w:sz w:val="21"/>
+          <w:szCs w:val="21"/>
+          <w:highlight w:val="black"/>
+          <w:lang w:eastAsia="pt-BR"/>
+        </w:rPr>
+        <w:t xml:space="preserve"> </w:t>
+      </w:r>
+      <w:proofErr w:type="spellStart"/>
+      <w:r>
+        <w:rPr>
+          <w:rFonts w:ascii="Consolas" w:eastAsia="Times New Roman" w:hAnsi="Consolas" w:cs="Times New Roman"/>
+          <w:color w:val="4EC9B0"/>
+          <w:sz w:val="21"/>
+          <w:szCs w:val="21"/>
+          <w:highlight w:val="black"/>
+          <w:lang w:eastAsia="pt-BR"/>
+        </w:rPr>
+        <w:t>Text</w:t>
+      </w:r>
+      <w:proofErr w:type="spellEnd"/>
+      <w:r>
+        <w:rPr>
+          <w:rFonts w:ascii="Consolas" w:eastAsia="Times New Roman" w:hAnsi="Consolas" w:cs="Times New Roman"/>
+          <w:color w:val="CCCCCC"/>
+          <w:sz w:val="21"/>
+          <w:szCs w:val="21"/>
+          <w:highlight w:val="black"/>
+          <w:lang w:eastAsia="pt-BR"/>
+        </w:rPr>
+        <w:t>(</w:t>
+      </w:r>
+      <w:r>
+        <w:rPr>
+          <w:rFonts w:ascii="Consolas" w:eastAsia="Times New Roman" w:hAnsi="Consolas" w:cs="Times New Roman"/>
+          <w:color w:val="CE9178"/>
+          <w:sz w:val="21"/>
+          <w:szCs w:val="21"/>
+          <w:highlight w:val="black"/>
+          <w:lang w:eastAsia="pt-BR"/>
+        </w:rPr>
+        <w:t>"Saldo"</w:t>
+      </w:r>
+      <w:r>
+        <w:rPr>
+          <w:rFonts w:ascii="Consolas" w:eastAsia="Times New Roman" w:hAnsi="Consolas" w:cs="Times New Roman"/>
+          <w:color w:val="CCCCCC"/>
+          <w:sz w:val="21"/>
+          <w:szCs w:val="21"/>
+          <w:highlight w:val="black"/>
+          <w:lang w:eastAsia="pt-BR"/>
+        </w:rPr>
+        <w:t xml:space="preserve">), </w:t>
+      </w:r>
+      <w:proofErr w:type="spellStart"/>
+      <w:r>
+        <w:rPr>
+          <w:rFonts w:ascii="Consolas" w:eastAsia="Times New Roman" w:hAnsi="Consolas" w:cs="Times New Roman"/>
+          <w:color w:val="9CDCFE"/>
+          <w:sz w:val="21"/>
+          <w:szCs w:val="21"/>
+          <w:highlight w:val="black"/>
+          <w:lang w:eastAsia="pt-BR"/>
+        </w:rPr>
+        <w:t>onTap</w:t>
+      </w:r>
+      <w:proofErr w:type="spellEnd"/>
+      <w:r>
+        <w:rPr>
+          <w:rFonts w:ascii="Consolas" w:eastAsia="Times New Roman" w:hAnsi="Consolas" w:cs="Times New Roman"/>
+          <w:color w:val="D4D4D4"/>
+          <w:sz w:val="21"/>
+          <w:szCs w:val="21"/>
+          <w:highlight w:val="black"/>
+          <w:lang w:eastAsia="pt-BR"/>
+        </w:rPr>
+        <w:t>:</w:t>
+      </w:r>
+      <w:r>
+        <w:rPr>
+          <w:rFonts w:ascii="Consolas" w:eastAsia="Times New Roman" w:hAnsi="Consolas" w:cs="Times New Roman"/>
+          <w:color w:val="CCCCCC"/>
+          <w:sz w:val="21"/>
+          <w:szCs w:val="21"/>
+          <w:highlight w:val="black"/>
+          <w:lang w:eastAsia="pt-BR"/>
+        </w:rPr>
+        <w:t xml:space="preserve"> () {}),</w:t>
+      </w:r>
+    </w:p>
+    <w:p>
+      <w:pPr>
+        <w:shd w:val="clear" w:color="auto" w:fill="1F1F1F"/>
+        <w:spacing w:after="0" w:line="285" w:lineRule="atLeast"/>
+        <w:rPr>
+          <w:rFonts w:ascii="Consolas" w:eastAsia="Times New Roman" w:hAnsi="Consolas" w:cs="Times New Roman"/>
+          <w:color w:val="CCCCCC"/>
+          <w:sz w:val="21"/>
+          <w:szCs w:val="21"/>
+          <w:lang w:eastAsia="pt-BR"/>
+        </w:rPr>
+      </w:pPr>
+      <w:r>
+        <w:rPr>
+          <w:rFonts w:ascii="Consolas" w:eastAsia="Times New Roman" w:hAnsi="Consolas" w:cs="Times New Roman"/>
+          <w:color w:val="CCCCCC"/>
+          <w:sz w:val="21"/>
+          <w:szCs w:val="21"/>
+          <w:highlight w:val="black"/>
+          <w:lang w:eastAsia="pt-BR"/>
+        </w:rPr>
+        <w:t>                ),</w:t>
+      </w:r>
+    </w:p>
+    <w:p>
+      <w:pPr>
+        <w:shd w:val="clear" w:color="auto" w:fill="1F1F1F"/>
+        <w:spacing w:after="0" w:line="285" w:lineRule="atLeast"/>
+        <w:rPr>
+          <w:rFonts w:ascii="Consolas" w:eastAsia="Times New Roman" w:hAnsi="Consolas" w:cs="Times New Roman"/>
+          <w:color w:val="CCCCCC"/>
+          <w:sz w:val="21"/>
+          <w:szCs w:val="21"/>
+          <w:lang w:eastAsia="pt-BR"/>
+        </w:rPr>
+      </w:pPr>
+    </w:p>
+    <w:p>
+      <w:pPr>
+        <w:shd w:val="clear" w:color="auto" w:fill="1F1F1F"/>
+        <w:spacing w:after="0" w:line="285" w:lineRule="atLeast"/>
+        <w:rPr>
+          <w:rFonts w:ascii="Consolas" w:eastAsia="Times New Roman" w:hAnsi="Consolas" w:cs="Times New Roman"/>
+          <w:color w:val="CCCCCC"/>
+          <w:sz w:val="21"/>
+          <w:szCs w:val="21"/>
+          <w:lang w:eastAsia="pt-BR"/>
+        </w:rPr>
+      </w:pPr>
+      <w:r>
+        <w:rPr>
+          <w:rFonts w:ascii="Consolas" w:eastAsia="Times New Roman" w:hAnsi="Consolas" w:cs="Times New Roman"/>
+          <w:color w:val="CCCCCC"/>
+          <w:sz w:val="21"/>
+          <w:szCs w:val="21"/>
+          <w:lang w:eastAsia="pt-BR"/>
+        </w:rPr>
+        <w:t xml:space="preserve">                </w:t>
+      </w:r>
+      <w:proofErr w:type="spellStart"/>
+      <w:proofErr w:type="gramStart"/>
+      <w:r>
+        <w:rPr>
+          <w:rFonts w:ascii="Consolas" w:eastAsia="Times New Roman" w:hAnsi="Consolas" w:cs="Times New Roman"/>
+          <w:color w:val="569CD6"/>
+          <w:sz w:val="21"/>
+          <w:szCs w:val="21"/>
+          <w:lang w:eastAsia="pt-BR"/>
+        </w:rPr>
+        <w:t>const</w:t>
+      </w:r>
+      <w:proofErr w:type="spellEnd"/>
+      <w:proofErr w:type="gramEnd"/>
+      <w:r>
+        <w:rPr>
+          <w:rFonts w:ascii="Consolas" w:eastAsia="Times New Roman" w:hAnsi="Consolas" w:cs="Times New Roman"/>
+          <w:color w:val="CCCCCC"/>
+          <w:sz w:val="21"/>
+          <w:szCs w:val="21"/>
+          <w:lang w:eastAsia="pt-BR"/>
+        </w:rPr>
+        <w:t xml:space="preserve"> </w:t>
+      </w:r>
+      <w:proofErr w:type="spellStart"/>
+      <w:r>
+        <w:rPr>
+          <w:rFonts w:ascii="Consolas" w:eastAsia="Times New Roman" w:hAnsi="Consolas" w:cs="Times New Roman"/>
+          <w:color w:val="4EC9B0"/>
+          <w:sz w:val="21"/>
+          <w:szCs w:val="21"/>
+          <w:lang w:eastAsia="pt-BR"/>
+        </w:rPr>
+        <w:t>Divider</w:t>
+      </w:r>
+      <w:proofErr w:type="spellEnd"/>
+      <w:r>
+        <w:rPr>
+          <w:rFonts w:ascii="Consolas" w:eastAsia="Times New Roman" w:hAnsi="Consolas" w:cs="Times New Roman"/>
+          <w:color w:val="CCCCCC"/>
+          <w:sz w:val="21"/>
+          <w:szCs w:val="21"/>
+          <w:lang w:eastAsia="pt-BR"/>
+        </w:rPr>
+        <w:t>(),</w:t>
+      </w:r>
+    </w:p>
+    <w:p>
+      <w:pPr>
+        <w:shd w:val="clear" w:color="auto" w:fill="1F1F1F"/>
+        <w:spacing w:after="0" w:line="285" w:lineRule="atLeast"/>
+        <w:rPr>
+          <w:rFonts w:ascii="Consolas" w:eastAsia="Times New Roman" w:hAnsi="Consolas" w:cs="Times New Roman"/>
+          <w:color w:val="CCCCCC"/>
+          <w:sz w:val="21"/>
+          <w:szCs w:val="21"/>
+          <w:lang w:eastAsia="pt-BR"/>
+        </w:rPr>
+      </w:pPr>
+      <w:r>
+        <w:rPr>
+          <w:rFonts w:ascii="Consolas" w:eastAsia="Times New Roman" w:hAnsi="Consolas" w:cs="Times New Roman"/>
+          <w:color w:val="CCCCCC"/>
+          <w:sz w:val="21"/>
+          <w:szCs w:val="21"/>
+          <w:lang w:eastAsia="pt-BR"/>
+        </w:rPr>
+        <w:t xml:space="preserve">                </w:t>
+      </w:r>
+      <w:proofErr w:type="spellStart"/>
+      <w:proofErr w:type="gramStart"/>
+      <w:r>
+        <w:rPr>
+          <w:rFonts w:ascii="Consolas" w:eastAsia="Times New Roman" w:hAnsi="Consolas" w:cs="Times New Roman"/>
+          <w:color w:val="569CD6"/>
+          <w:sz w:val="21"/>
+          <w:szCs w:val="21"/>
+          <w:lang w:eastAsia="pt-BR"/>
+        </w:rPr>
+        <w:t>const</w:t>
+      </w:r>
+      <w:proofErr w:type="spellEnd"/>
+      <w:proofErr w:type="gramEnd"/>
+      <w:r>
+        <w:rPr>
+          <w:rFonts w:ascii="Consolas" w:eastAsia="Times New Roman" w:hAnsi="Consolas" w:cs="Times New Roman"/>
+          <w:color w:val="CCCCCC"/>
+          <w:sz w:val="21"/>
+          <w:szCs w:val="21"/>
+          <w:lang w:eastAsia="pt-BR"/>
+        </w:rPr>
+        <w:t xml:space="preserve"> </w:t>
+      </w:r>
+      <w:proofErr w:type="spellStart"/>
+      <w:r>
+        <w:rPr>
+          <w:rFonts w:ascii="Consolas" w:eastAsia="Times New Roman" w:hAnsi="Consolas" w:cs="Times New Roman"/>
+          <w:color w:val="4EC9B0"/>
+          <w:sz w:val="21"/>
+          <w:szCs w:val="21"/>
+          <w:lang w:eastAsia="pt-BR"/>
+        </w:rPr>
+        <w:t>SizedBox</w:t>
+      </w:r>
+      <w:proofErr w:type="spellEnd"/>
+      <w:r>
+        <w:rPr>
+          <w:rFonts w:ascii="Consolas" w:eastAsia="Times New Roman" w:hAnsi="Consolas" w:cs="Times New Roman"/>
+          <w:color w:val="CCCCCC"/>
+          <w:sz w:val="21"/>
+          <w:szCs w:val="21"/>
+          <w:lang w:eastAsia="pt-BR"/>
+        </w:rPr>
+        <w:t>(</w:t>
+      </w:r>
+      <w:proofErr w:type="spellStart"/>
+      <w:r>
+        <w:rPr>
+          <w:rFonts w:ascii="Consolas" w:eastAsia="Times New Roman" w:hAnsi="Consolas" w:cs="Times New Roman"/>
+          <w:color w:val="9CDCFE"/>
+          <w:sz w:val="21"/>
+          <w:szCs w:val="21"/>
+          <w:lang w:eastAsia="pt-BR"/>
+        </w:rPr>
+        <w:t>height</w:t>
+      </w:r>
+      <w:proofErr w:type="spellEnd"/>
+      <w:r>
+        <w:rPr>
+          <w:rFonts w:ascii="Consolas" w:eastAsia="Times New Roman" w:hAnsi="Consolas" w:cs="Times New Roman"/>
+          <w:color w:val="D4D4D4"/>
+          <w:sz w:val="21"/>
+          <w:szCs w:val="21"/>
+          <w:lang w:eastAsia="pt-BR"/>
+        </w:rPr>
+        <w:t>:</w:t>
+      </w:r>
+      <w:r>
+        <w:rPr>
+          <w:rFonts w:ascii="Consolas" w:eastAsia="Times New Roman" w:hAnsi="Consolas" w:cs="Times New Roman"/>
+          <w:color w:val="CCCCCC"/>
+          <w:sz w:val="21"/>
+          <w:szCs w:val="21"/>
+          <w:lang w:eastAsia="pt-BR"/>
+        </w:rPr>
+        <w:t xml:space="preserve"> </w:t>
+      </w:r>
+      <w:r>
+        <w:rPr>
+          <w:rFonts w:ascii="Consolas" w:eastAsia="Times New Roman" w:hAnsi="Consolas" w:cs="Times New Roman"/>
+          <w:color w:val="B5CEA8"/>
+          <w:sz w:val="21"/>
+          <w:szCs w:val="21"/>
+          <w:lang w:eastAsia="pt-BR"/>
+        </w:rPr>
+        <w:t>10</w:t>
+      </w:r>
+      <w:r>
+        <w:rPr>
+          <w:rFonts w:ascii="Consolas" w:eastAsia="Times New Roman" w:hAnsi="Consolas" w:cs="Times New Roman"/>
+          <w:color w:val="CCCCCC"/>
+          <w:sz w:val="21"/>
+          <w:szCs w:val="21"/>
+          <w:lang w:eastAsia="pt-BR"/>
+        </w:rPr>
+        <w:t>),</w:t>
+      </w:r>
+    </w:p>
+    <w:p>
+      <w:pPr>
+        <w:shd w:val="clear" w:color="auto" w:fill="1F1F1F"/>
+        <w:spacing w:after="0" w:line="285" w:lineRule="atLeast"/>
+        <w:rPr>
+          <w:rFonts w:ascii="Consolas" w:eastAsia="Times New Roman" w:hAnsi="Consolas" w:cs="Times New Roman"/>
+          <w:color w:val="CCCCCC"/>
+          <w:sz w:val="21"/>
+          <w:szCs w:val="21"/>
+          <w:lang w:eastAsia="pt-BR"/>
+        </w:rPr>
+      </w:pPr>
+    </w:p>
+    <w:p>
+      <w:pPr>
+        <w:shd w:val="clear" w:color="auto" w:fill="1F1F1F"/>
+        <w:spacing w:after="0" w:line="285" w:lineRule="atLeast"/>
+        <w:rPr>
+          <w:rFonts w:ascii="Consolas" w:eastAsia="Times New Roman" w:hAnsi="Consolas" w:cs="Times New Roman"/>
+          <w:color w:val="CCCCCC"/>
+          <w:sz w:val="21"/>
+          <w:szCs w:val="21"/>
+          <w:lang w:eastAsia="pt-BR"/>
+        </w:rPr>
+      </w:pPr>
+      <w:r>
+        <w:rPr>
+          <w:rFonts w:ascii="Consolas" w:eastAsia="Times New Roman" w:hAnsi="Consolas" w:cs="Times New Roman"/>
+          <w:color w:val="CCCCCC"/>
+          <w:sz w:val="21"/>
+          <w:szCs w:val="21"/>
+          <w:lang w:eastAsia="pt-BR"/>
+        </w:rPr>
+        <w:t xml:space="preserve">                </w:t>
+      </w:r>
+      <w:proofErr w:type="gramStart"/>
+      <w:r>
+        <w:rPr>
+          <w:rFonts w:ascii="Consolas" w:eastAsia="Times New Roman" w:hAnsi="Consolas" w:cs="Times New Roman"/>
+          <w:color w:val="4EC9B0"/>
+          <w:sz w:val="21"/>
+          <w:szCs w:val="21"/>
+          <w:lang w:eastAsia="pt-BR"/>
+        </w:rPr>
+        <w:t>Container</w:t>
+      </w:r>
+      <w:r>
+        <w:rPr>
+          <w:rFonts w:ascii="Consolas" w:eastAsia="Times New Roman" w:hAnsi="Consolas" w:cs="Times New Roman"/>
+          <w:color w:val="CCCCCC"/>
+          <w:sz w:val="21"/>
+          <w:szCs w:val="21"/>
+          <w:lang w:eastAsia="pt-BR"/>
+        </w:rPr>
+        <w:t>(</w:t>
+      </w:r>
+      <w:proofErr w:type="gramEnd"/>
+    </w:p>
+    <w:p>
+      <w:pPr>
+        <w:shd w:val="clear" w:color="auto" w:fill="1F1F1F"/>
+        <w:spacing w:after="0" w:line="285" w:lineRule="atLeast"/>
+        <w:rPr>
+          <w:rFonts w:ascii="Consolas" w:eastAsia="Times New Roman" w:hAnsi="Consolas" w:cs="Times New Roman"/>
+          <w:color w:val="CCCCCC"/>
+          <w:sz w:val="21"/>
+          <w:szCs w:val="21"/>
+          <w:lang w:eastAsia="pt-BR"/>
+        </w:rPr>
+      </w:pPr>
+      <w:r>
+        <w:rPr>
+          <w:rFonts w:ascii="Consolas" w:eastAsia="Times New Roman" w:hAnsi="Consolas" w:cs="Times New Roman"/>
+          <w:color w:val="CCCCCC"/>
+          <w:sz w:val="21"/>
+          <w:szCs w:val="21"/>
+          <w:lang w:eastAsia="pt-BR"/>
+        </w:rPr>
+        <w:t xml:space="preserve">                  </w:t>
+      </w:r>
+      <w:proofErr w:type="spellStart"/>
+      <w:proofErr w:type="gramStart"/>
+      <w:r>
+        <w:rPr>
+          <w:rFonts w:ascii="Consolas" w:eastAsia="Times New Roman" w:hAnsi="Consolas" w:cs="Times New Roman"/>
+          <w:color w:val="9CDCFE"/>
+          <w:sz w:val="21"/>
+          <w:szCs w:val="21"/>
+          <w:lang w:eastAsia="pt-BR"/>
+        </w:rPr>
+        <w:t>width</w:t>
+      </w:r>
+      <w:proofErr w:type="spellEnd"/>
+      <w:proofErr w:type="gramEnd"/>
+      <w:r>
+        <w:rPr>
+          <w:rFonts w:ascii="Consolas" w:eastAsia="Times New Roman" w:hAnsi="Consolas" w:cs="Times New Roman"/>
+          <w:color w:val="D4D4D4"/>
+          <w:sz w:val="21"/>
+          <w:szCs w:val="21"/>
+          <w:lang w:eastAsia="pt-BR"/>
+        </w:rPr>
+        <w:t>:</w:t>
+      </w:r>
+      <w:r>
+        <w:rPr>
+          <w:rFonts w:ascii="Consolas" w:eastAsia="Times New Roman" w:hAnsi="Consolas" w:cs="Times New Roman"/>
+          <w:color w:val="CCCCCC"/>
+          <w:sz w:val="21"/>
+          <w:szCs w:val="21"/>
+          <w:lang w:eastAsia="pt-BR"/>
+        </w:rPr>
+        <w:t xml:space="preserve"> </w:t>
+      </w:r>
+      <w:proofErr w:type="spellStart"/>
+      <w:r>
+        <w:rPr>
+          <w:rFonts w:ascii="Consolas" w:eastAsia="Times New Roman" w:hAnsi="Consolas" w:cs="Times New Roman"/>
+          <w:color w:val="4EC9B0"/>
+          <w:sz w:val="21"/>
+          <w:szCs w:val="21"/>
+          <w:lang w:eastAsia="pt-BR"/>
+        </w:rPr>
+        <w:t>double</w:t>
+      </w:r>
+      <w:r>
+        <w:rPr>
+          <w:rFonts w:ascii="Consolas" w:eastAsia="Times New Roman" w:hAnsi="Consolas" w:cs="Times New Roman"/>
+          <w:color w:val="CCCCCC"/>
+          <w:sz w:val="21"/>
+          <w:szCs w:val="21"/>
+          <w:lang w:eastAsia="pt-BR"/>
+        </w:rPr>
+        <w:t>.</w:t>
+      </w:r>
+      <w:r>
+        <w:rPr>
+          <w:rFonts w:ascii="Consolas" w:eastAsia="Times New Roman" w:hAnsi="Consolas" w:cs="Times New Roman"/>
+          <w:color w:val="9CDCFE"/>
+          <w:sz w:val="21"/>
+          <w:szCs w:val="21"/>
+          <w:lang w:eastAsia="pt-BR"/>
+        </w:rPr>
+        <w:t>infinity</w:t>
+      </w:r>
+      <w:proofErr w:type="spellEnd"/>
+      <w:r>
+        <w:rPr>
+          <w:rFonts w:ascii="Consolas" w:eastAsia="Times New Roman" w:hAnsi="Consolas" w:cs="Times New Roman"/>
+          <w:color w:val="CCCCCC"/>
+          <w:sz w:val="21"/>
+          <w:szCs w:val="21"/>
+          <w:lang w:eastAsia="pt-BR"/>
+        </w:rPr>
+        <w:t>,</w:t>
+      </w:r>
+    </w:p>
+    <w:p>
+      <w:pPr>
+        <w:shd w:val="clear" w:color="auto" w:fill="1F1F1F"/>
+        <w:spacing w:after="0" w:line="285" w:lineRule="atLeast"/>
+        <w:rPr>
+          <w:rFonts w:ascii="Consolas" w:eastAsia="Times New Roman" w:hAnsi="Consolas" w:cs="Times New Roman"/>
+          <w:color w:val="CCCCCC"/>
+          <w:sz w:val="21"/>
+          <w:szCs w:val="21"/>
+          <w:lang w:eastAsia="pt-BR"/>
+        </w:rPr>
+      </w:pPr>
+      <w:r>
+        <w:rPr>
+          <w:rFonts w:ascii="Consolas" w:eastAsia="Times New Roman" w:hAnsi="Consolas" w:cs="Times New Roman"/>
+          <w:color w:val="CCCCCC"/>
+          <w:sz w:val="21"/>
+          <w:szCs w:val="21"/>
+          <w:lang w:eastAsia="pt-BR"/>
+        </w:rPr>
+        <w:t xml:space="preserve">                  </w:t>
+      </w:r>
+      <w:proofErr w:type="spellStart"/>
+      <w:proofErr w:type="gramStart"/>
+      <w:r>
+        <w:rPr>
+          <w:rFonts w:ascii="Consolas" w:eastAsia="Times New Roman" w:hAnsi="Consolas" w:cs="Times New Roman"/>
+          <w:color w:val="9CDCFE"/>
+          <w:sz w:val="21"/>
+          <w:szCs w:val="21"/>
+          <w:lang w:eastAsia="pt-BR"/>
+        </w:rPr>
+        <w:t>child</w:t>
+      </w:r>
+      <w:proofErr w:type="spellEnd"/>
+      <w:proofErr w:type="gramEnd"/>
+      <w:r>
+        <w:rPr>
+          <w:rFonts w:ascii="Consolas" w:eastAsia="Times New Roman" w:hAnsi="Consolas" w:cs="Times New Roman"/>
+          <w:color w:val="D4D4D4"/>
+          <w:sz w:val="21"/>
+          <w:szCs w:val="21"/>
+          <w:lang w:eastAsia="pt-BR"/>
+        </w:rPr>
+        <w:t>:</w:t>
+      </w:r>
+      <w:r>
+        <w:rPr>
+          <w:rFonts w:ascii="Consolas" w:eastAsia="Times New Roman" w:hAnsi="Consolas" w:cs="Times New Roman"/>
+          <w:color w:val="CCCCCC"/>
+          <w:sz w:val="21"/>
+          <w:szCs w:val="21"/>
+          <w:lang w:eastAsia="pt-BR"/>
+        </w:rPr>
+        <w:t xml:space="preserve"> </w:t>
+      </w:r>
+      <w:proofErr w:type="spellStart"/>
+      <w:r>
+        <w:rPr>
+          <w:rFonts w:ascii="Consolas" w:eastAsia="Times New Roman" w:hAnsi="Consolas" w:cs="Times New Roman"/>
+          <w:color w:val="4EC9B0"/>
+          <w:sz w:val="21"/>
+          <w:szCs w:val="21"/>
+          <w:lang w:eastAsia="pt-BR"/>
+        </w:rPr>
+        <w:t>InkWell</w:t>
+      </w:r>
+      <w:proofErr w:type="spellEnd"/>
+      <w:r>
+        <w:rPr>
+          <w:rFonts w:ascii="Consolas" w:eastAsia="Times New Roman" w:hAnsi="Consolas" w:cs="Times New Roman"/>
+          <w:color w:val="CCCCCC"/>
+          <w:sz w:val="21"/>
+          <w:szCs w:val="21"/>
+          <w:lang w:eastAsia="pt-BR"/>
+        </w:rPr>
+        <w:t>(</w:t>
+      </w:r>
+      <w:proofErr w:type="spellStart"/>
+      <w:r>
+        <w:rPr>
+          <w:rFonts w:ascii="Consolas" w:eastAsia="Times New Roman" w:hAnsi="Consolas" w:cs="Times New Roman"/>
+          <w:color w:val="9CDCFE"/>
+          <w:sz w:val="21"/>
+          <w:szCs w:val="21"/>
+          <w:lang w:eastAsia="pt-BR"/>
+        </w:rPr>
+        <w:t>child</w:t>
+      </w:r>
+      <w:proofErr w:type="spellEnd"/>
+      <w:r>
+        <w:rPr>
+          <w:rFonts w:ascii="Consolas" w:eastAsia="Times New Roman" w:hAnsi="Consolas" w:cs="Times New Roman"/>
+          <w:color w:val="D4D4D4"/>
+          <w:sz w:val="21"/>
+          <w:szCs w:val="21"/>
+          <w:lang w:eastAsia="pt-BR"/>
+        </w:rPr>
+        <w:t>:</w:t>
+      </w:r>
+      <w:r>
+        <w:rPr>
+          <w:rFonts w:ascii="Consolas" w:eastAsia="Times New Roman" w:hAnsi="Consolas" w:cs="Times New Roman"/>
+          <w:color w:val="CCCCCC"/>
+          <w:sz w:val="21"/>
+          <w:szCs w:val="21"/>
+          <w:lang w:eastAsia="pt-BR"/>
+        </w:rPr>
+        <w:t xml:space="preserve"> </w:t>
+      </w:r>
+      <w:proofErr w:type="spellStart"/>
+      <w:r>
+        <w:rPr>
+          <w:rFonts w:ascii="Consolas" w:eastAsia="Times New Roman" w:hAnsi="Consolas" w:cs="Times New Roman"/>
+          <w:color w:val="569CD6"/>
+          <w:sz w:val="21"/>
+          <w:szCs w:val="21"/>
+          <w:lang w:eastAsia="pt-BR"/>
+        </w:rPr>
+        <w:t>const</w:t>
+      </w:r>
+      <w:proofErr w:type="spellEnd"/>
+      <w:r>
+        <w:rPr>
+          <w:rFonts w:ascii="Consolas" w:eastAsia="Times New Roman" w:hAnsi="Consolas" w:cs="Times New Roman"/>
+          <w:color w:val="CCCCCC"/>
+          <w:sz w:val="21"/>
+          <w:szCs w:val="21"/>
+          <w:lang w:eastAsia="pt-BR"/>
+        </w:rPr>
+        <w:t xml:space="preserve"> </w:t>
+      </w:r>
+      <w:proofErr w:type="spellStart"/>
+      <w:r>
+        <w:rPr>
+          <w:rFonts w:ascii="Consolas" w:eastAsia="Times New Roman" w:hAnsi="Consolas" w:cs="Times New Roman"/>
+          <w:color w:val="4EC9B0"/>
+          <w:sz w:val="21"/>
+          <w:szCs w:val="21"/>
+          <w:lang w:eastAsia="pt-BR"/>
+        </w:rPr>
+        <w:t>Text</w:t>
+      </w:r>
+      <w:proofErr w:type="spellEnd"/>
+      <w:r>
+        <w:rPr>
+          <w:rFonts w:ascii="Consolas" w:eastAsia="Times New Roman" w:hAnsi="Consolas" w:cs="Times New Roman"/>
+          <w:color w:val="CCCCCC"/>
+          <w:sz w:val="21"/>
+          <w:szCs w:val="21"/>
+          <w:lang w:eastAsia="pt-BR"/>
+        </w:rPr>
+        <w:t>(</w:t>
+      </w:r>
+      <w:r>
+        <w:rPr>
+          <w:rFonts w:ascii="Consolas" w:eastAsia="Times New Roman" w:hAnsi="Consolas" w:cs="Times New Roman"/>
+          <w:color w:val="CE9178"/>
+          <w:sz w:val="21"/>
+          <w:szCs w:val="21"/>
+          <w:lang w:eastAsia="pt-BR"/>
+        </w:rPr>
+        <w:t>"Sair"</w:t>
+      </w:r>
+      <w:r>
+        <w:rPr>
+          <w:rFonts w:ascii="Consolas" w:eastAsia="Times New Roman" w:hAnsi="Consolas" w:cs="Times New Roman"/>
+          <w:color w:val="CCCCCC"/>
+          <w:sz w:val="21"/>
+          <w:szCs w:val="21"/>
+          <w:lang w:eastAsia="pt-BR"/>
+        </w:rPr>
+        <w:t xml:space="preserve">), </w:t>
+      </w:r>
+      <w:proofErr w:type="spellStart"/>
+      <w:r>
+        <w:rPr>
+          <w:rFonts w:ascii="Consolas" w:eastAsia="Times New Roman" w:hAnsi="Consolas" w:cs="Times New Roman"/>
+          <w:color w:val="9CDCFE"/>
+          <w:sz w:val="21"/>
+          <w:szCs w:val="21"/>
+          <w:lang w:eastAsia="pt-BR"/>
+        </w:rPr>
+        <w:t>onTap</w:t>
+      </w:r>
+      <w:proofErr w:type="spellEnd"/>
+      <w:r>
+        <w:rPr>
+          <w:rFonts w:ascii="Consolas" w:eastAsia="Times New Roman" w:hAnsi="Consolas" w:cs="Times New Roman"/>
+          <w:color w:val="D4D4D4"/>
+          <w:sz w:val="21"/>
+          <w:szCs w:val="21"/>
+          <w:lang w:eastAsia="pt-BR"/>
+        </w:rPr>
+        <w:t>:</w:t>
+      </w:r>
+      <w:r>
+        <w:rPr>
+          <w:rFonts w:ascii="Consolas" w:eastAsia="Times New Roman" w:hAnsi="Consolas" w:cs="Times New Roman"/>
+          <w:color w:val="CCCCCC"/>
+          <w:sz w:val="21"/>
+          <w:szCs w:val="21"/>
+          <w:lang w:eastAsia="pt-BR"/>
+        </w:rPr>
+        <w:t xml:space="preserve"> () {}),</w:t>
+      </w:r>
+    </w:p>
+    <w:p>
+      <w:pPr>
+        <w:shd w:val="clear" w:color="auto" w:fill="1F1F1F"/>
+        <w:spacing w:after="0" w:line="285" w:lineRule="atLeast"/>
+        <w:rPr>
+          <w:rFonts w:ascii="Consolas" w:eastAsia="Times New Roman" w:hAnsi="Consolas" w:cs="Times New Roman"/>
+          <w:color w:val="CCCCCC"/>
+          <w:sz w:val="21"/>
+          <w:szCs w:val="21"/>
+          <w:lang w:eastAsia="pt-BR"/>
+        </w:rPr>
+      </w:pPr>
+      <w:r>
+        <w:rPr>
+          <w:rFonts w:ascii="Consolas" w:eastAsia="Times New Roman" w:hAnsi="Consolas" w:cs="Times New Roman"/>
+          <w:color w:val="CCCCCC"/>
+          <w:sz w:val="21"/>
+          <w:szCs w:val="21"/>
+          <w:lang w:eastAsia="pt-BR"/>
+        </w:rPr>
+        <w:t>                ),</w:t>
+      </w:r>
+    </w:p>
+    <w:p>
+      <w:pPr>
+        <w:shd w:val="clear" w:color="auto" w:fill="1F1F1F"/>
+        <w:spacing w:after="0" w:line="285" w:lineRule="atLeast"/>
+        <w:rPr>
+          <w:rFonts w:ascii="Consolas" w:eastAsia="Times New Roman" w:hAnsi="Consolas" w:cs="Times New Roman"/>
+          <w:color w:val="CCCCCC"/>
+          <w:sz w:val="21"/>
+          <w:szCs w:val="21"/>
+          <w:lang w:eastAsia="pt-BR"/>
+        </w:rPr>
+      </w:pPr>
+      <w:r>
+        <w:rPr>
+          <w:rFonts w:ascii="Consolas" w:eastAsia="Times New Roman" w:hAnsi="Consolas" w:cs="Times New Roman"/>
+          <w:color w:val="CCCCCC"/>
+          <w:sz w:val="21"/>
+          <w:szCs w:val="21"/>
+          <w:lang w:eastAsia="pt-BR"/>
+        </w:rPr>
+        <w:t xml:space="preserve">                </w:t>
+      </w:r>
+      <w:proofErr w:type="spellStart"/>
+      <w:proofErr w:type="gramStart"/>
+      <w:r>
+        <w:rPr>
+          <w:rFonts w:ascii="Consolas" w:eastAsia="Times New Roman" w:hAnsi="Consolas" w:cs="Times New Roman"/>
+          <w:color w:val="569CD6"/>
+          <w:sz w:val="21"/>
+          <w:szCs w:val="21"/>
+          <w:lang w:eastAsia="pt-BR"/>
+        </w:rPr>
+        <w:t>const</w:t>
+      </w:r>
+      <w:proofErr w:type="spellEnd"/>
+      <w:proofErr w:type="gramEnd"/>
+      <w:r>
+        <w:rPr>
+          <w:rFonts w:ascii="Consolas" w:eastAsia="Times New Roman" w:hAnsi="Consolas" w:cs="Times New Roman"/>
+          <w:color w:val="CCCCCC"/>
+          <w:sz w:val="21"/>
+          <w:szCs w:val="21"/>
+          <w:lang w:eastAsia="pt-BR"/>
+        </w:rPr>
+        <w:t xml:space="preserve"> </w:t>
+      </w:r>
+      <w:proofErr w:type="spellStart"/>
+      <w:r>
+        <w:rPr>
+          <w:rFonts w:ascii="Consolas" w:eastAsia="Times New Roman" w:hAnsi="Consolas" w:cs="Times New Roman"/>
+          <w:color w:val="4EC9B0"/>
+          <w:sz w:val="21"/>
+          <w:szCs w:val="21"/>
+          <w:lang w:eastAsia="pt-BR"/>
+        </w:rPr>
+        <w:t>Divider</w:t>
+      </w:r>
+      <w:proofErr w:type="spellEnd"/>
+      <w:r>
+        <w:rPr>
+          <w:rFonts w:ascii="Consolas" w:eastAsia="Times New Roman" w:hAnsi="Consolas" w:cs="Times New Roman"/>
+          <w:color w:val="CCCCCC"/>
+          <w:sz w:val="21"/>
+          <w:szCs w:val="21"/>
+          <w:lang w:eastAsia="pt-BR"/>
+        </w:rPr>
+        <w:t>(),</w:t>
+      </w:r>
+    </w:p>
+    <w:p>
+      <w:pPr>
+        <w:shd w:val="clear" w:color="auto" w:fill="1F1F1F"/>
+        <w:spacing w:after="0" w:line="285" w:lineRule="atLeast"/>
+        <w:rPr>
+          <w:rFonts w:ascii="Consolas" w:eastAsia="Times New Roman" w:hAnsi="Consolas" w:cs="Times New Roman"/>
+          <w:color w:val="CCCCCC"/>
+          <w:sz w:val="21"/>
+          <w:szCs w:val="21"/>
+          <w:lang w:eastAsia="pt-BR"/>
+        </w:rPr>
+      </w:pPr>
+      <w:r>
+        <w:rPr>
+          <w:rFonts w:ascii="Consolas" w:eastAsia="Times New Roman" w:hAnsi="Consolas" w:cs="Times New Roman"/>
+          <w:color w:val="CCCCCC"/>
+          <w:sz w:val="21"/>
+          <w:szCs w:val="21"/>
+          <w:lang w:eastAsia="pt-BR"/>
+        </w:rPr>
+        <w:t>              ],</w:t>
+      </w:r>
+    </w:p>
+    <w:p>
+      <w:pPr>
+        <w:shd w:val="clear" w:color="auto" w:fill="1F1F1F"/>
+        <w:spacing w:after="0" w:line="285" w:lineRule="atLeast"/>
+        <w:rPr>
+          <w:rFonts w:ascii="Consolas" w:eastAsia="Times New Roman" w:hAnsi="Consolas" w:cs="Times New Roman"/>
+          <w:color w:val="CCCCCC"/>
+          <w:sz w:val="21"/>
+          <w:szCs w:val="21"/>
+          <w:lang w:eastAsia="pt-BR"/>
+        </w:rPr>
+      </w:pPr>
+      <w:r>
+        <w:rPr>
+          <w:rFonts w:ascii="Consolas" w:eastAsia="Times New Roman" w:hAnsi="Consolas" w:cs="Times New Roman"/>
+          <w:color w:val="CCCCCC"/>
+          <w:sz w:val="21"/>
+          <w:szCs w:val="21"/>
+          <w:lang w:eastAsia="pt-BR"/>
+        </w:rPr>
+        <w:t>            ),</w:t>
+      </w:r>
+    </w:p>
+    <w:p>
+      <w:pPr>
+        <w:shd w:val="clear" w:color="auto" w:fill="1F1F1F"/>
+        <w:spacing w:after="0" w:line="285" w:lineRule="atLeast"/>
+        <w:rPr>
+          <w:rFonts w:ascii="Consolas" w:eastAsia="Times New Roman" w:hAnsi="Consolas" w:cs="Times New Roman"/>
+          <w:color w:val="CCCCCC"/>
+          <w:sz w:val="21"/>
+          <w:szCs w:val="21"/>
+          <w:lang w:eastAsia="pt-BR"/>
+        </w:rPr>
+      </w:pPr>
+      <w:r>
+        <w:rPr>
+          <w:rFonts w:ascii="Consolas" w:eastAsia="Times New Roman" w:hAnsi="Consolas" w:cs="Times New Roman"/>
+          <w:color w:val="CCCCCC"/>
+          <w:sz w:val="21"/>
+          <w:szCs w:val="21"/>
+          <w:lang w:eastAsia="pt-BR"/>
+        </w:rPr>
+        <w:t>          ),</w:t>
+      </w:r>
+    </w:p>
+    <w:p>
+      <w:pPr>
+        <w:shd w:val="clear" w:color="auto" w:fill="1F1F1F"/>
+        <w:spacing w:after="0" w:line="285" w:lineRule="atLeast"/>
+        <w:rPr>
+          <w:rFonts w:ascii="Consolas" w:eastAsia="Times New Roman" w:hAnsi="Consolas" w:cs="Times New Roman"/>
+          <w:color w:val="CCCCCC"/>
+          <w:sz w:val="21"/>
+          <w:szCs w:val="21"/>
+          <w:lang w:eastAsia="pt-BR"/>
+        </w:rPr>
+      </w:pPr>
+      <w:r>
+        <w:rPr>
+          <w:rFonts w:ascii="Consolas" w:eastAsia="Times New Roman" w:hAnsi="Consolas" w:cs="Times New Roman"/>
+          <w:color w:val="CCCCCC"/>
+          <w:sz w:val="21"/>
+          <w:szCs w:val="21"/>
+          <w:lang w:eastAsia="pt-BR"/>
+        </w:rPr>
+        <w:t>        ),</w:t>
+      </w:r>
+    </w:p>
+    <w:p/>
+    <w:p>
+      <w:pPr>
+        <w:pStyle w:val="Ttulo1"/>
+      </w:pPr>
       <w:bookmarkStart w:id="0" w:name="_GoBack"/>
-      <w:bookmarkEnd w:id="0"/>
+      <w:proofErr w:type="spellStart"/>
+      <w:r>
+        <w:t>Padding</w:t>
+      </w:r>
+      <w:proofErr w:type="spellEnd"/>
+    </w:p>
+    <w:bookmarkEnd w:id="0"/>
+    <w:p>
+      <w:r>
+        <w:t xml:space="preserve">Podemos usar um </w:t>
+      </w:r>
+      <w:proofErr w:type="spellStart"/>
+      <w:r>
+        <w:t>padding</w:t>
+      </w:r>
+      <w:proofErr w:type="spellEnd"/>
+      <w:r>
+        <w:t xml:space="preserve"> para ele ficar um pouco maior.</w:t>
+      </w:r>
     </w:p>
     <w:sectPr>
       <w:pgSz w:w="11906" w:h="16838"/>

</xml_diff>